<commit_message>
Create openfn-guide and openhim-guide
</commit_message>
<xml_diff>
--- a/zato-guide.docx
+++ b/zato-guide.docx
@@ -2,352 +2,6 @@
 <file path=word/document.xml><?xml version="1.0" encoding="utf-8"?>
 <w:document xmlns:wpc="http://schemas.microsoft.com/office/word/2010/wordprocessingCanvas" xmlns:cx="http://schemas.microsoft.com/office/drawing/2014/chartex" xmlns:mc="http://schemas.openxmlformats.org/markup-compatibility/2006" xmlns:o="urn:schemas-microsoft-com:office:office" xmlns:r="http://schemas.openxmlformats.org/officeDocument/2006/relationships" xmlns:m="http://schemas.openxmlformats.org/officeDocument/2006/math" xmlns:v="urn:schemas-microsoft-com:vml" xmlns:wp14="http://schemas.microsoft.com/office/word/2010/wordprocessingDrawing" xmlns:wp="http://schemas.openxmlformats.org/drawingml/2006/wordprocessingDrawing" xmlns:w10="urn:schemas-microsoft-com:office:word" xmlns:w="http://schemas.openxmlformats.org/wordprocessingml/2006/main" xmlns:w14="http://schemas.microsoft.com/office/word/2010/wordml" xmlns:w15="http://schemas.microsoft.com/office/word/2012/wordml" xmlns:w16se="http://schemas.microsoft.com/office/word/2015/wordml/symex" xmlns:wpg="http://schemas.microsoft.com/office/word/2010/wordprocessingGroup" xmlns:wpi="http://schemas.microsoft.com/office/word/2010/wordprocessingInk" xmlns:wne="http://schemas.microsoft.com/office/word/2006/wordml" xmlns:wps="http://schemas.microsoft.com/office/word/2010/wordprocessingShape" mc:Ignorable="w14 w15 w16se wp14">
   <w:body>
-    <w:tbl>
-      <w:tblPr>
-        <w:tblStyle w:val="ListTable6Colorful-Accent3"/>
-        <w:tblW w:w="0" w:type="auto"/>
-        <w:tblLook w:val="04A0" w:firstRow="1" w:lastRow="0" w:firstColumn="1" w:lastColumn="0" w:noHBand="0" w:noVBand="1"/>
-      </w:tblPr>
-      <w:tblGrid>
-        <w:gridCol w:w="1455"/>
-        <w:gridCol w:w="1608"/>
-        <w:gridCol w:w="1439"/>
-        <w:gridCol w:w="1446"/>
-        <w:gridCol w:w="1643"/>
-        <w:gridCol w:w="1438"/>
-      </w:tblGrid>
-      <w:tr>
-        <w:trPr>
-          <w:cnfStyle w:val="100000000000" w:firstRow="1" w:lastRow="0" w:firstColumn="0" w:lastColumn="0" w:oddVBand="0" w:evenVBand="0" w:oddHBand="0" w:evenHBand="0" w:firstRowFirstColumn="0" w:firstRowLastColumn="0" w:lastRowFirstColumn="0" w:lastRowLastColumn="0"/>
-        </w:trPr>
-        <w:tc>
-          <w:tcPr>
-            <w:cnfStyle w:val="001000000000" w:firstRow="0" w:lastRow="0" w:firstColumn="1" w:lastColumn="0" w:oddVBand="0" w:evenVBand="0" w:oddHBand="0" w:evenHBand="0" w:firstRowFirstColumn="0" w:firstRowLastColumn="0" w:lastRowFirstColumn="0" w:lastRowLastColumn="0"/>
-            <w:tcW w:w="1503" w:type="dxa"/>
-          </w:tcPr>
-          <w:p>
-            <w:r>
-              <w:t>Reference Tool</w:t>
-            </w:r>
-          </w:p>
-        </w:tc>
-        <w:tc>
-          <w:tcPr>
-            <w:tcW w:w="1503" w:type="dxa"/>
-          </w:tcPr>
-          <w:p>
-            <w:pPr>
-              <w:cnfStyle w:val="100000000000" w:firstRow="1" w:lastRow="0" w:firstColumn="0" w:lastColumn="0" w:oddVBand="0" w:evenVBand="0" w:oddHBand="0" w:evenHBand="0" w:firstRowFirstColumn="0" w:firstRowLastColumn="0" w:lastRowFirstColumn="0" w:lastRowLastColumn="0"/>
-            </w:pPr>
-            <w:r>
-              <w:t>Operating System</w:t>
-            </w:r>
-          </w:p>
-        </w:tc>
-        <w:tc>
-          <w:tcPr>
-            <w:tcW w:w="1503" w:type="dxa"/>
-          </w:tcPr>
-          <w:p>
-            <w:pPr>
-              <w:cnfStyle w:val="100000000000" w:firstRow="1" w:lastRow="0" w:firstColumn="0" w:lastColumn="0" w:oddVBand="0" w:evenVBand="0" w:oddHBand="0" w:evenHBand="0" w:firstRowFirstColumn="0" w:firstRowLastColumn="0" w:lastRowFirstColumn="0" w:lastRowLastColumn="0"/>
-            </w:pPr>
-            <w:r>
-              <w:t>Platform</w:t>
-            </w:r>
-          </w:p>
-        </w:tc>
-        <w:tc>
-          <w:tcPr>
-            <w:tcW w:w="1503" w:type="dxa"/>
-          </w:tcPr>
-          <w:p>
-            <w:pPr>
-              <w:cnfStyle w:val="100000000000" w:firstRow="1" w:lastRow="0" w:firstColumn="0" w:lastColumn="0" w:oddVBand="0" w:evenVBand="0" w:oddHBand="0" w:evenHBand="0" w:firstRowFirstColumn="0" w:firstRowLastColumn="0" w:lastRowFirstColumn="0" w:lastRowLastColumn="0"/>
-            </w:pPr>
-            <w:r>
-              <w:t>Database</w:t>
-            </w:r>
-          </w:p>
-        </w:tc>
-        <w:tc>
-          <w:tcPr>
-            <w:tcW w:w="1503" w:type="dxa"/>
-          </w:tcPr>
-          <w:p>
-            <w:pPr>
-              <w:cnfStyle w:val="100000000000" w:firstRow="1" w:lastRow="0" w:firstColumn="0" w:lastColumn="0" w:oddVBand="0" w:evenVBand="0" w:oddHBand="0" w:evenHBand="0" w:firstRowFirstColumn="0" w:firstRowLastColumn="0" w:lastRowFirstColumn="0" w:lastRowLastColumn="0"/>
-            </w:pPr>
-            <w:r>
-              <w:t>Documentation</w:t>
-            </w:r>
-          </w:p>
-        </w:tc>
-        <w:tc>
-          <w:tcPr>
-            <w:tcW w:w="1504" w:type="dxa"/>
-          </w:tcPr>
-          <w:p>
-            <w:pPr>
-              <w:cnfStyle w:val="100000000000" w:firstRow="1" w:lastRow="0" w:firstColumn="0" w:lastColumn="0" w:oddVBand="0" w:evenVBand="0" w:oddHBand="0" w:evenHBand="0" w:firstRowFirstColumn="0" w:firstRowLastColumn="0" w:lastRowFirstColumn="0" w:lastRowLastColumn="0"/>
-            </w:pPr>
-            <w:r>
-              <w:t>Remarks</w:t>
-            </w:r>
-          </w:p>
-        </w:tc>
-      </w:tr>
-      <w:tr>
-        <w:trPr>
-          <w:cnfStyle w:val="000000100000" w:firstRow="0" w:lastRow="0" w:firstColumn="0" w:lastColumn="0" w:oddVBand="0" w:evenVBand="0" w:oddHBand="1" w:evenHBand="0" w:firstRowFirstColumn="0" w:firstRowLastColumn="0" w:lastRowFirstColumn="0" w:lastRowLastColumn="0"/>
-        </w:trPr>
-        <w:tc>
-          <w:tcPr>
-            <w:cnfStyle w:val="001000000000" w:firstRow="0" w:lastRow="0" w:firstColumn="1" w:lastColumn="0" w:oddVBand="0" w:evenVBand="0" w:oddHBand="0" w:evenHBand="0" w:firstRowFirstColumn="0" w:firstRowLastColumn="0" w:lastRowFirstColumn="0" w:lastRowLastColumn="0"/>
-            <w:tcW w:w="1503" w:type="dxa"/>
-          </w:tcPr>
-          <w:p>
-            <w:r>
-              <w:t>Zato</w:t>
-            </w:r>
-          </w:p>
-        </w:tc>
-        <w:tc>
-          <w:tcPr>
-            <w:tcW w:w="1503" w:type="dxa"/>
-          </w:tcPr>
-          <w:p>
-            <w:pPr>
-              <w:cnfStyle w:val="000000100000" w:firstRow="0" w:lastRow="0" w:firstColumn="0" w:lastColumn="0" w:oddVBand="0" w:evenVBand="0" w:oddHBand="1" w:evenHBand="0" w:firstRowFirstColumn="0" w:firstRowLastColumn="0" w:lastRowFirstColumn="0" w:lastRowLastColumn="0"/>
-            </w:pPr>
-            <w:r>
-              <w:t>Ubuntu</w:t>
-            </w:r>
-          </w:p>
-        </w:tc>
-        <w:tc>
-          <w:tcPr>
-            <w:tcW w:w="1503" w:type="dxa"/>
-          </w:tcPr>
-          <w:p>
-            <w:pPr>
-              <w:cnfStyle w:val="000000100000" w:firstRow="0" w:lastRow="0" w:firstColumn="0" w:lastColumn="0" w:oddVBand="0" w:evenVBand="0" w:oddHBand="1" w:evenHBand="0" w:firstRowFirstColumn="0" w:firstRowLastColumn="0" w:lastRowFirstColumn="0" w:lastRowLastColumn="0"/>
-            </w:pPr>
-            <w:r>
-              <w:t>Python</w:t>
-            </w:r>
-            <w:r>
-              <w:t xml:space="preserve"> 2.7</w:t>
-            </w:r>
-          </w:p>
-        </w:tc>
-        <w:tc>
-          <w:tcPr>
-            <w:tcW w:w="1503" w:type="dxa"/>
-          </w:tcPr>
-          <w:p>
-            <w:pPr>
-              <w:cnfStyle w:val="000000100000" w:firstRow="0" w:lastRow="0" w:firstColumn="0" w:lastColumn="0" w:oddVBand="0" w:evenVBand="0" w:oddHBand="1" w:evenHBand="0" w:firstRowFirstColumn="0" w:firstRowLastColumn="0" w:lastRowFirstColumn="0" w:lastRowLastColumn="0"/>
-            </w:pPr>
-            <w:r>
-              <w:t>SQlite</w:t>
-            </w:r>
-          </w:p>
-        </w:tc>
-        <w:tc>
-          <w:tcPr>
-            <w:tcW w:w="1503" w:type="dxa"/>
-          </w:tcPr>
-          <w:p>
-            <w:pPr>
-              <w:cnfStyle w:val="000000100000" w:firstRow="0" w:lastRow="0" w:firstColumn="0" w:lastColumn="0" w:oddVBand="0" w:evenVBand="0" w:oddHBand="1" w:evenHBand="0" w:firstRowFirstColumn="0" w:firstRowLastColumn="0" w:lastRowFirstColumn="0" w:lastRowLastColumn="0"/>
-            </w:pPr>
-            <w:hyperlink w:anchor="zato_documentation" w:history="1">
-              <w:r>
-                <w:rPr>
-                  <w:rStyle w:val="Hyperlink"/>
-                </w:rPr>
-                <w:t>Documentation</w:t>
-              </w:r>
-            </w:hyperlink>
-          </w:p>
-        </w:tc>
-        <w:tc>
-          <w:tcPr>
-            <w:tcW w:w="1504" w:type="dxa"/>
-          </w:tcPr>
-          <w:p>
-            <w:pPr>
-              <w:cnfStyle w:val="000000100000" w:firstRow="0" w:lastRow="0" w:firstColumn="0" w:lastColumn="0" w:oddVBand="0" w:evenVBand="0" w:oddHBand="1" w:evenHBand="0" w:firstRowFirstColumn="0" w:firstRowLastColumn="0" w:lastRowFirstColumn="0" w:lastRowLastColumn="0"/>
-            </w:pPr>
-          </w:p>
-        </w:tc>
-      </w:tr>
-      <w:tr>
-        <w:tc>
-          <w:tcPr>
-            <w:cnfStyle w:val="001000000000" w:firstRow="0" w:lastRow="0" w:firstColumn="1" w:lastColumn="0" w:oddVBand="0" w:evenVBand="0" w:oddHBand="0" w:evenHBand="0" w:firstRowFirstColumn="0" w:firstRowLastColumn="0" w:lastRowFirstColumn="0" w:lastRowLastColumn="0"/>
-            <w:tcW w:w="1503" w:type="dxa"/>
-          </w:tcPr>
-          <w:p>
-            <w:r>
-              <w:t>OpenFn</w:t>
-            </w:r>
-          </w:p>
-        </w:tc>
-        <w:tc>
-          <w:tcPr>
-            <w:tcW w:w="1503" w:type="dxa"/>
-          </w:tcPr>
-          <w:p>
-            <w:pPr>
-              <w:cnfStyle w:val="000000000000" w:firstRow="0" w:lastRow="0" w:firstColumn="0" w:lastColumn="0" w:oddVBand="0" w:evenVBand="0" w:oddHBand="0" w:evenHBand="0" w:firstRowFirstColumn="0" w:firstRowLastColumn="0" w:lastRowFirstColumn="0" w:lastRowLastColumn="0"/>
-            </w:pPr>
-            <w:r>
-              <w:t>Windows/Linux</w:t>
-            </w:r>
-          </w:p>
-        </w:tc>
-        <w:tc>
-          <w:tcPr>
-            <w:tcW w:w="1503" w:type="dxa"/>
-          </w:tcPr>
-          <w:p>
-            <w:pPr>
-              <w:cnfStyle w:val="000000000000" w:firstRow="0" w:lastRow="0" w:firstColumn="0" w:lastColumn="0" w:oddVBand="0" w:evenVBand="0" w:oddHBand="0" w:evenHBand="0" w:firstRowFirstColumn="0" w:firstRowLastColumn="0" w:lastRowFirstColumn="0" w:lastRowLastColumn="0"/>
-            </w:pPr>
-            <w:r>
-              <w:t>NodeJS</w:t>
-            </w:r>
-          </w:p>
-        </w:tc>
-        <w:tc>
-          <w:tcPr>
-            <w:tcW w:w="1503" w:type="dxa"/>
-          </w:tcPr>
-          <w:p>
-            <w:pPr>
-              <w:cnfStyle w:val="000000000000" w:firstRow="0" w:lastRow="0" w:firstColumn="0" w:lastColumn="0" w:oddVBand="0" w:evenVBand="0" w:oddHBand="0" w:evenHBand="0" w:firstRowFirstColumn="0" w:firstRowLastColumn="0" w:lastRowFirstColumn="0" w:lastRowLastColumn="0"/>
-            </w:pPr>
-            <w:r>
-              <w:t>N/A</w:t>
-            </w:r>
-          </w:p>
-        </w:tc>
-        <w:tc>
-          <w:tcPr>
-            <w:tcW w:w="1503" w:type="dxa"/>
-          </w:tcPr>
-          <w:p>
-            <w:pPr>
-              <w:cnfStyle w:val="000000000000" w:firstRow="0" w:lastRow="0" w:firstColumn="0" w:lastColumn="0" w:oddVBand="0" w:evenVBand="0" w:oddHBand="0" w:evenHBand="0" w:firstRowFirstColumn="0" w:firstRowLastColumn="0" w:lastRowFirstColumn="0" w:lastRowLastColumn="0"/>
-            </w:pPr>
-            <w:hyperlink w:anchor="openfn_documentation" w:history="1">
-              <w:r>
-                <w:rPr>
-                  <w:rStyle w:val="Hyperlink"/>
-                </w:rPr>
-                <w:t>Documen</w:t>
-              </w:r>
-              <w:r>
-                <w:rPr>
-                  <w:rStyle w:val="Hyperlink"/>
-                </w:rPr>
-                <w:t>tation</w:t>
-              </w:r>
-            </w:hyperlink>
-          </w:p>
-        </w:tc>
-        <w:tc>
-          <w:tcPr>
-            <w:tcW w:w="1504" w:type="dxa"/>
-          </w:tcPr>
-          <w:p>
-            <w:pPr>
-              <w:cnfStyle w:val="000000000000" w:firstRow="0" w:lastRow="0" w:firstColumn="0" w:lastColumn="0" w:oddVBand="0" w:evenVBand="0" w:oddHBand="0" w:evenHBand="0" w:firstRowFirstColumn="0" w:firstRowLastColumn="0" w:lastRowFirstColumn="0" w:lastRowLastColumn="0"/>
-            </w:pPr>
-          </w:p>
-        </w:tc>
-      </w:tr>
-      <w:tr>
-        <w:trPr>
-          <w:cnfStyle w:val="000000100000" w:firstRow="0" w:lastRow="0" w:firstColumn="0" w:lastColumn="0" w:oddVBand="0" w:evenVBand="0" w:oddHBand="1" w:evenHBand="0" w:firstRowFirstColumn="0" w:firstRowLastColumn="0" w:lastRowFirstColumn="0" w:lastRowLastColumn="0"/>
-        </w:trPr>
-        <w:tc>
-          <w:tcPr>
-            <w:cnfStyle w:val="001000000000" w:firstRow="0" w:lastRow="0" w:firstColumn="1" w:lastColumn="0" w:oddVBand="0" w:evenVBand="0" w:oddHBand="0" w:evenHBand="0" w:firstRowFirstColumn="0" w:firstRowLastColumn="0" w:lastRowFirstColumn="0" w:lastRowLastColumn="0"/>
-            <w:tcW w:w="1503" w:type="dxa"/>
-          </w:tcPr>
-          <w:p>
-            <w:r>
-              <w:t>OpenHIM</w:t>
-            </w:r>
-          </w:p>
-        </w:tc>
-        <w:tc>
-          <w:tcPr>
-            <w:tcW w:w="1503" w:type="dxa"/>
-          </w:tcPr>
-          <w:p>
-            <w:pPr>
-              <w:cnfStyle w:val="000000100000" w:firstRow="0" w:lastRow="0" w:firstColumn="0" w:lastColumn="0" w:oddVBand="0" w:evenVBand="0" w:oddHBand="1" w:evenHBand="0" w:firstRowFirstColumn="0" w:firstRowLastColumn="0" w:lastRowFirstColumn="0" w:lastRowLastColumn="0"/>
-            </w:pPr>
-          </w:p>
-        </w:tc>
-        <w:tc>
-          <w:tcPr>
-            <w:tcW w:w="1503" w:type="dxa"/>
-          </w:tcPr>
-          <w:p>
-            <w:pPr>
-              <w:cnfStyle w:val="000000100000" w:firstRow="0" w:lastRow="0" w:firstColumn="0" w:lastColumn="0" w:oddVBand="0" w:evenVBand="0" w:oddHBand="1" w:evenHBand="0" w:firstRowFirstColumn="0" w:firstRowLastColumn="0" w:lastRowFirstColumn="0" w:lastRowLastColumn="0"/>
-            </w:pPr>
-            <w:r>
-              <w:t>NodeJS</w:t>
-            </w:r>
-          </w:p>
-        </w:tc>
-        <w:tc>
-          <w:tcPr>
-            <w:tcW w:w="1503" w:type="dxa"/>
-          </w:tcPr>
-          <w:p>
-            <w:pPr>
-              <w:cnfStyle w:val="000000100000" w:firstRow="0" w:lastRow="0" w:firstColumn="0" w:lastColumn="0" w:oddVBand="0" w:evenVBand="0" w:oddHBand="1" w:evenHBand="0" w:firstRowFirstColumn="0" w:firstRowLastColumn="0" w:lastRowFirstColumn="0" w:lastRowLastColumn="0"/>
-            </w:pPr>
-          </w:p>
-        </w:tc>
-        <w:tc>
-          <w:tcPr>
-            <w:tcW w:w="1503" w:type="dxa"/>
-          </w:tcPr>
-          <w:p>
-            <w:pPr>
-              <w:cnfStyle w:val="000000100000" w:firstRow="0" w:lastRow="0" w:firstColumn="0" w:lastColumn="0" w:oddVBand="0" w:evenVBand="0" w:oddHBand="1" w:evenHBand="0" w:firstRowFirstColumn="0" w:firstRowLastColumn="0" w:lastRowFirstColumn="0" w:lastRowLastColumn="0"/>
-            </w:pPr>
-            <w:hyperlink w:anchor="openhim_documentation" w:history="1">
-              <w:r>
-                <w:rPr>
-                  <w:rStyle w:val="Hyperlink"/>
-                </w:rPr>
-                <w:t>Documentation</w:t>
-              </w:r>
-            </w:hyperlink>
-          </w:p>
-        </w:tc>
-        <w:tc>
-          <w:tcPr>
-            <w:tcW w:w="1504" w:type="dxa"/>
-          </w:tcPr>
-          <w:p>
-            <w:pPr>
-              <w:cnfStyle w:val="000000100000" w:firstRow="0" w:lastRow="0" w:firstColumn="0" w:lastColumn="0" w:oddVBand="0" w:evenVBand="0" w:oddHBand="1" w:evenHBand="0" w:firstRowFirstColumn="0" w:firstRowLastColumn="0" w:lastRowFirstColumn="0" w:lastRowLastColumn="0"/>
-            </w:pPr>
-          </w:p>
-        </w:tc>
-      </w:tr>
-    </w:tbl>
-    <w:p/>
     <w:p>
       <w:pPr>
         <w:pStyle w:val="Heading1"/>
@@ -359,44 +13,55 @@
           <w:u w:val="single"/>
         </w:rPr>
       </w:pPr>
+      <w:proofErr w:type="spellStart"/>
       <w:r>
         <w:rPr>
           <w:b/>
           <w:bCs/>
           <w:u w:val="single"/>
         </w:rPr>
-        <w:t>Documentation for Implementers</w:t>
-      </w:r>
-    </w:p>
-    <w:p/>
-    <w:p>
-      <w:pPr>
-        <w:pStyle w:val="Heading1"/>
-        <w:spacing w:before="0"/>
+        <w:t>Zato</w:t>
+      </w:r>
+      <w:proofErr w:type="spellEnd"/>
+      <w:r>
         <w:rPr>
           <w:b/>
           <w:bCs/>
           <w:u w:val="single"/>
         </w:rPr>
-      </w:pPr>
-      <w:bookmarkStart w:id="0" w:name="_Ref12439476"/>
-      <w:bookmarkStart w:id="1" w:name="zato_documentation"/>
+        <w:t xml:space="preserve"> d</w:t>
+      </w:r>
       <w:r>
         <w:rPr>
           <w:b/>
           <w:bCs/>
           <w:u w:val="single"/>
         </w:rPr>
-        <w:t>Zato Documentation</w:t>
-      </w:r>
-      <w:bookmarkEnd w:id="0"/>
-      <w:bookmarkEnd w:id="1"/>
-    </w:p>
+        <w:t xml:space="preserve">ocumentation for </w:t>
+      </w:r>
+      <w:r>
+        <w:rPr>
+          <w:b/>
+          <w:bCs/>
+          <w:u w:val="single"/>
+        </w:rPr>
+        <w:t>i</w:t>
+      </w:r>
+      <w:r>
+        <w:rPr>
+          <w:b/>
+          <w:bCs/>
+          <w:u w:val="single"/>
+        </w:rPr>
+        <w:t>mplementers</w:t>
+      </w:r>
+    </w:p>
+    <w:p/>
     <w:p>
       <w:pPr>
         <w:pStyle w:val="Heading2"/>
         <w:shd w:val="clear" w:color="auto" w:fill="FFFFFF"/>
-        <w:spacing w:before="0" w:line="288" w:lineRule="atLeast"/>
+        <w:spacing w:before="0" w:after="144" w:line="288" w:lineRule="atLeast"/>
         <w:rPr>
           <w:rFonts w:ascii="Trebuchet MS" w:hAnsi="Trebuchet MS"/>
           <w:b/>
@@ -406,12 +71,7 @@
           <w:szCs w:val="24"/>
         </w:rPr>
       </w:pPr>
-    </w:p>
-    <w:p>
-      <w:pPr>
-        <w:pStyle w:val="Heading2"/>
-        <w:shd w:val="clear" w:color="auto" w:fill="FFFFFF"/>
-        <w:spacing w:before="0" w:after="144" w:line="288" w:lineRule="atLeast"/>
+      <w:r>
         <w:rPr>
           <w:rFonts w:ascii="Trebuchet MS" w:hAnsi="Trebuchet MS"/>
           <w:b/>
@@ -420,16 +80,6 @@
           <w:sz w:val="24"/>
           <w:szCs w:val="24"/>
         </w:rPr>
-      </w:pPr>
-      <w:r>
-        <w:rPr>
-          <w:rFonts w:ascii="Trebuchet MS" w:hAnsi="Trebuchet MS"/>
-          <w:b/>
-          <w:bCs/>
-          <w:color w:val="1A1722"/>
-          <w:sz w:val="24"/>
-          <w:szCs w:val="24"/>
-        </w:rPr>
         <w:t>Requirements</w:t>
       </w:r>
     </w:p>
@@ -481,6 +131,7 @@
           <w:szCs w:val="18"/>
         </w:rPr>
       </w:pPr>
+      <w:proofErr w:type="spellStart"/>
       <w:r>
         <w:rPr>
           <w:rFonts w:ascii="Verdana" w:hAnsi="Verdana"/>
@@ -488,7 +139,17 @@
           <w:sz w:val="18"/>
           <w:szCs w:val="18"/>
         </w:rPr>
-        <w:t>Sudo rights</w:t>
+        <w:t>Sudo</w:t>
+      </w:r>
+      <w:proofErr w:type="spellEnd"/>
+      <w:r>
+        <w:rPr>
+          <w:rFonts w:ascii="Verdana" w:hAnsi="Verdana"/>
+          <w:color w:val="000000"/>
+          <w:sz w:val="18"/>
+          <w:szCs w:val="18"/>
+        </w:rPr>
+        <w:t xml:space="preserve"> rights</w:t>
       </w:r>
     </w:p>
     <w:p>
@@ -576,11 +237,19 @@
           <w:color w:val="000000"/>
         </w:rPr>
       </w:pPr>
-      <w:r>
-        <w:rPr>
-          <w:color w:val="000000"/>
-        </w:rPr>
-        <w:t>sudo apt-get install apt-transport-https curl</w:t>
+      <w:proofErr w:type="spellStart"/>
+      <w:r>
+        <w:rPr>
+          <w:color w:val="000000"/>
+        </w:rPr>
+        <w:t>sudo</w:t>
+      </w:r>
+      <w:proofErr w:type="spellEnd"/>
+      <w:r>
+        <w:rPr>
+          <w:color w:val="000000"/>
+        </w:rPr>
+        <w:t xml:space="preserve"> apt-get install apt-transport-https curl</w:t>
       </w:r>
     </w:p>
     <w:p>
@@ -598,11 +267,19 @@
           <w:color w:val="000000"/>
         </w:rPr>
       </w:pPr>
-      <w:r>
-        <w:rPr>
-          <w:color w:val="000000"/>
-        </w:rPr>
-        <w:t>sudo apt-get install software-properties-common</w:t>
+      <w:proofErr w:type="spellStart"/>
+      <w:r>
+        <w:rPr>
+          <w:color w:val="000000"/>
+        </w:rPr>
+        <w:t>sudo</w:t>
+      </w:r>
+      <w:proofErr w:type="spellEnd"/>
+      <w:r>
+        <w:rPr>
+          <w:color w:val="000000"/>
+        </w:rPr>
+        <w:t xml:space="preserve"> apt-get install software-properties-common</w:t>
       </w:r>
     </w:p>
     <w:p>
@@ -662,11 +339,19 @@
           <w:color w:val="000000"/>
         </w:rPr>
       </w:pPr>
-      <w:r>
-        <w:rPr>
-          <w:color w:val="000000"/>
-        </w:rPr>
-        <w:t>sudo apt-get install python-software-properties</w:t>
+      <w:proofErr w:type="spellStart"/>
+      <w:r>
+        <w:rPr>
+          <w:color w:val="000000"/>
+        </w:rPr>
+        <w:t>sudo</w:t>
+      </w:r>
+      <w:proofErr w:type="spellEnd"/>
+      <w:r>
+        <w:rPr>
+          <w:color w:val="000000"/>
+        </w:rPr>
+        <w:t xml:space="preserve"> apt-get install python-software-properties</w:t>
       </w:r>
     </w:p>
     <w:p>
@@ -726,11 +411,19 @@
           <w:color w:val="000000"/>
         </w:rPr>
       </w:pPr>
-      <w:r>
-        <w:rPr>
-          <w:color w:val="000000"/>
-        </w:rPr>
-        <w:t>sudo add-apt-repository universe</w:t>
+      <w:proofErr w:type="spellStart"/>
+      <w:r>
+        <w:rPr>
+          <w:color w:val="000000"/>
+        </w:rPr>
+        <w:t>sudo</w:t>
+      </w:r>
+      <w:proofErr w:type="spellEnd"/>
+      <w:r>
+        <w:rPr>
+          <w:color w:val="000000"/>
+        </w:rPr>
+        <w:t xml:space="preserve"> add-apt-repository universe</w:t>
       </w:r>
     </w:p>
     <w:p>
@@ -748,12 +441,28 @@
           <w:color w:val="000000"/>
         </w:rPr>
       </w:pPr>
-      <w:r>
-        <w:rPr>
-          <w:color w:val="000000"/>
-        </w:rPr>
-        <w:t>sudo apt-get install tzdata</w:t>
-      </w:r>
+      <w:proofErr w:type="spellStart"/>
+      <w:r>
+        <w:rPr>
+          <w:color w:val="000000"/>
+        </w:rPr>
+        <w:t>sudo</w:t>
+      </w:r>
+      <w:proofErr w:type="spellEnd"/>
+      <w:r>
+        <w:rPr>
+          <w:color w:val="000000"/>
+        </w:rPr>
+        <w:t xml:space="preserve"> apt-get install </w:t>
+      </w:r>
+      <w:proofErr w:type="spellStart"/>
+      <w:r>
+        <w:rPr>
+          <w:color w:val="000000"/>
+        </w:rPr>
+        <w:t>tzdata</w:t>
+      </w:r>
+      <w:proofErr w:type="spellEnd"/>
     </w:p>
     <w:p>
       <w:pPr>
@@ -816,7 +525,21 @@
         <w:rPr>
           <w:color w:val="000000"/>
         </w:rPr>
-        <w:t>curl -s https://zato.io/repo/zato-3.1-C9B13DF28CFE287D.pgp.txt | sudo apt-key add -</w:t>
+        <w:t xml:space="preserve">curl -s https://zato.io/repo/zato-3.1-C9B13DF28CFE287D.pgp.txt | </w:t>
+      </w:r>
+      <w:proofErr w:type="spellStart"/>
+      <w:r>
+        <w:rPr>
+          <w:color w:val="000000"/>
+        </w:rPr>
+        <w:t>sudo</w:t>
+      </w:r>
+      <w:proofErr w:type="spellEnd"/>
+      <w:r>
+        <w:rPr>
+          <w:color w:val="000000"/>
+        </w:rPr>
+        <w:t xml:space="preserve"> apt-key add -</w:t>
       </w:r>
     </w:p>
     <w:p>
@@ -845,7 +568,27 @@
           <w:sz w:val="18"/>
           <w:szCs w:val="18"/>
         </w:rPr>
-        <w:t>Add Zato repository</w:t>
+        <w:t xml:space="preserve">Add </w:t>
+      </w:r>
+      <w:proofErr w:type="spellStart"/>
+      <w:r>
+        <w:rPr>
+          <w:rFonts w:ascii="Verdana" w:hAnsi="Verdana"/>
+          <w:color w:val="000000"/>
+          <w:sz w:val="18"/>
+          <w:szCs w:val="18"/>
+        </w:rPr>
+        <w:t>Zato</w:t>
+      </w:r>
+      <w:proofErr w:type="spellEnd"/>
+      <w:r>
+        <w:rPr>
+          <w:rFonts w:ascii="Verdana" w:hAnsi="Verdana"/>
+          <w:color w:val="000000"/>
+          <w:sz w:val="18"/>
+          <w:szCs w:val="18"/>
+        </w:rPr>
+        <w:t xml:space="preserve"> repository</w:t>
       </w:r>
     </w:p>
     <w:p>
@@ -863,11 +606,19 @@
           <w:color w:val="000000"/>
         </w:rPr>
       </w:pPr>
-      <w:r>
-        <w:rPr>
-          <w:color w:val="000000"/>
-        </w:rPr>
-        <w:t>sudo add-apt-repository \</w:t>
+      <w:proofErr w:type="spellStart"/>
+      <w:r>
+        <w:rPr>
+          <w:color w:val="000000"/>
+        </w:rPr>
+        <w:t>sudo</w:t>
+      </w:r>
+      <w:proofErr w:type="spellEnd"/>
+      <w:r>
+        <w:rPr>
+          <w:color w:val="000000"/>
+        </w:rPr>
+        <w:t xml:space="preserve"> add-apt-repository \</w:t>
       </w:r>
     </w:p>
     <w:p>
@@ -889,7 +640,35 @@
         <w:rPr>
           <w:color w:val="000000"/>
         </w:rPr>
-        <w:t>"deb [arch=amd64] https://zato.io/repo/stable/3.1/py27/ubuntu $(lsb_release -cs) main"</w:t>
+        <w:t>"deb [arch=amd64] https://zato.io/repo/stable/3.1/py27/ubuntu $(</w:t>
+      </w:r>
+      <w:proofErr w:type="spellStart"/>
+      <w:r>
+        <w:rPr>
+          <w:color w:val="000000"/>
+        </w:rPr>
+        <w:t>lsb_release</w:t>
+      </w:r>
+      <w:proofErr w:type="spellEnd"/>
+      <w:r>
+        <w:rPr>
+          <w:color w:val="000000"/>
+        </w:rPr>
+        <w:t xml:space="preserve"> -</w:t>
+      </w:r>
+      <w:proofErr w:type="spellStart"/>
+      <w:r>
+        <w:rPr>
+          <w:color w:val="000000"/>
+        </w:rPr>
+        <w:t>cs</w:t>
+      </w:r>
+      <w:proofErr w:type="spellEnd"/>
+      <w:r>
+        <w:rPr>
+          <w:color w:val="000000"/>
+        </w:rPr>
+        <w:t>) main"</w:t>
       </w:r>
     </w:p>
     <w:p>
@@ -923,11 +702,19 @@
           <w:color w:val="000000"/>
         </w:rPr>
       </w:pPr>
-      <w:r>
-        <w:rPr>
-          <w:color w:val="000000"/>
-        </w:rPr>
-        <w:t>sudo apt-get update</w:t>
+      <w:proofErr w:type="spellStart"/>
+      <w:r>
+        <w:rPr>
+          <w:color w:val="000000"/>
+        </w:rPr>
+        <w:t>sudo</w:t>
+      </w:r>
+      <w:proofErr w:type="spellEnd"/>
+      <w:r>
+        <w:rPr>
+          <w:color w:val="000000"/>
+        </w:rPr>
+        <w:t xml:space="preserve"> apt-get update</w:t>
       </w:r>
     </w:p>
     <w:p>
@@ -969,8 +756,19 @@
           <w:sz w:val="18"/>
           <w:szCs w:val="18"/>
         </w:rPr>
-        <w:t>Install Zato</w:t>
-      </w:r>
+        <w:t xml:space="preserve">Install </w:t>
+      </w:r>
+      <w:proofErr w:type="spellStart"/>
+      <w:r>
+        <w:rPr>
+          <w:rFonts w:ascii="Verdana" w:hAnsi="Verdana"/>
+          <w:color w:val="000000"/>
+          <w:sz w:val="18"/>
+          <w:szCs w:val="18"/>
+        </w:rPr>
+        <w:t>Zato</w:t>
+      </w:r>
+      <w:proofErr w:type="spellEnd"/>
     </w:p>
     <w:p>
       <w:pPr>
@@ -987,12 +785,28 @@
           <w:color w:val="000000"/>
         </w:rPr>
       </w:pPr>
-      <w:r>
-        <w:rPr>
-          <w:color w:val="000000"/>
-        </w:rPr>
-        <w:t>sudo apt-get install zato</w:t>
-      </w:r>
+      <w:proofErr w:type="spellStart"/>
+      <w:r>
+        <w:rPr>
+          <w:color w:val="000000"/>
+        </w:rPr>
+        <w:t>sudo</w:t>
+      </w:r>
+      <w:proofErr w:type="spellEnd"/>
+      <w:r>
+        <w:rPr>
+          <w:color w:val="000000"/>
+        </w:rPr>
+        <w:t xml:space="preserve"> apt-get install </w:t>
+      </w:r>
+      <w:proofErr w:type="spellStart"/>
+      <w:r>
+        <w:rPr>
+          <w:color w:val="000000"/>
+        </w:rPr>
+        <w:t>zato</w:t>
+      </w:r>
+      <w:proofErr w:type="spellEnd"/>
     </w:p>
     <w:p>
       <w:pPr>
@@ -1051,12 +865,42 @@
           <w:color w:val="000000"/>
         </w:rPr>
       </w:pPr>
-      <w:r>
-        <w:rPr>
-          <w:color w:val="000000"/>
-        </w:rPr>
-        <w:t>sudo su - zato</w:t>
-      </w:r>
+      <w:proofErr w:type="spellStart"/>
+      <w:r>
+        <w:rPr>
+          <w:color w:val="000000"/>
+        </w:rPr>
+        <w:t>sudo</w:t>
+      </w:r>
+      <w:proofErr w:type="spellEnd"/>
+      <w:r>
+        <w:rPr>
+          <w:color w:val="000000"/>
+        </w:rPr>
+        <w:t xml:space="preserve"> </w:t>
+      </w:r>
+      <w:proofErr w:type="spellStart"/>
+      <w:r>
+        <w:rPr>
+          <w:color w:val="000000"/>
+        </w:rPr>
+        <w:t>su</w:t>
+      </w:r>
+      <w:proofErr w:type="spellEnd"/>
+      <w:r>
+        <w:rPr>
+          <w:color w:val="000000"/>
+        </w:rPr>
+        <w:t xml:space="preserve"> - </w:t>
+      </w:r>
+      <w:proofErr w:type="spellStart"/>
+      <w:r>
+        <w:rPr>
+          <w:color w:val="000000"/>
+        </w:rPr>
+        <w:t>zato</w:t>
+      </w:r>
+      <w:proofErr w:type="spellEnd"/>
     </w:p>
     <w:p>
       <w:pPr>
@@ -1077,7 +921,21 @@
         <w:rPr>
           <w:color w:val="000000"/>
         </w:rPr>
-        <w:t>cd /opt/zato/current</w:t>
+        <w:t>cd /opt/</w:t>
+      </w:r>
+      <w:proofErr w:type="spellStart"/>
+      <w:r>
+        <w:rPr>
+          <w:color w:val="000000"/>
+        </w:rPr>
+        <w:t>zato</w:t>
+      </w:r>
+      <w:proofErr w:type="spellEnd"/>
+      <w:r>
+        <w:rPr>
+          <w:color w:val="000000"/>
+        </w:rPr>
+        <w:t>/current</w:t>
       </w:r>
     </w:p>
     <w:p>
@@ -1159,11 +1017,34 @@
           <w:color w:val="000000"/>
         </w:rPr>
       </w:pPr>
-      <w:r>
-        <w:rPr>
-          <w:color w:val="000000"/>
-        </w:rPr>
-        <w:t>ubuntu$ zato --version</w:t>
+      <w:proofErr w:type="spellStart"/>
+      <w:r>
+        <w:rPr>
+          <w:color w:val="000000"/>
+        </w:rPr>
+        <w:lastRenderedPageBreak/>
+        <w:t>ubuntu</w:t>
+      </w:r>
+      <w:proofErr w:type="spellEnd"/>
+      <w:r>
+        <w:rPr>
+          <w:color w:val="000000"/>
+        </w:rPr>
+        <w:t xml:space="preserve">$ </w:t>
+      </w:r>
+      <w:proofErr w:type="spellStart"/>
+      <w:r>
+        <w:rPr>
+          <w:color w:val="000000"/>
+        </w:rPr>
+        <w:t>zato</w:t>
+      </w:r>
+      <w:proofErr w:type="spellEnd"/>
+      <w:r>
+        <w:rPr>
+          <w:color w:val="000000"/>
+        </w:rPr>
+        <w:t xml:space="preserve"> --version</w:t>
       </w:r>
     </w:p>
     <w:p>
@@ -1181,11 +1062,33 @@
           <w:color w:val="000000"/>
         </w:rPr>
       </w:pPr>
-      <w:r>
-        <w:rPr>
-          <w:color w:val="000000"/>
-        </w:rPr>
-        <w:t>Zato 3.1+rev.nnnnnnn-py2.7.n</w:t>
+      <w:proofErr w:type="spellStart"/>
+      <w:r>
+        <w:rPr>
+          <w:color w:val="000000"/>
+        </w:rPr>
+        <w:t>Zato</w:t>
+      </w:r>
+      <w:proofErr w:type="spellEnd"/>
+      <w:r>
+        <w:rPr>
+          <w:color w:val="000000"/>
+        </w:rPr>
+        <w:t xml:space="preserve"> </w:t>
+      </w:r>
+      <w:proofErr w:type="gramStart"/>
+      <w:r>
+        <w:rPr>
+          <w:color w:val="000000"/>
+        </w:rPr>
+        <w:t>3.1+rev.nnnnnnn</w:t>
+      </w:r>
+      <w:proofErr w:type="gramEnd"/>
+      <w:r>
+        <w:rPr>
+          <w:color w:val="000000"/>
+        </w:rPr>
+        <w:t>-py2.7.n</w:t>
       </w:r>
     </w:p>
     <w:p>
@@ -1203,11 +1106,19 @@
           <w:color w:val="000000"/>
         </w:rPr>
       </w:pPr>
-      <w:r>
-        <w:rPr>
-          <w:color w:val="000000"/>
-        </w:rPr>
-        <w:t>ubuntu$</w:t>
+      <w:proofErr w:type="spellStart"/>
+      <w:r>
+        <w:rPr>
+          <w:color w:val="000000"/>
+        </w:rPr>
+        <w:t>ubuntu</w:t>
+      </w:r>
+      <w:proofErr w:type="spellEnd"/>
+      <w:r>
+        <w:rPr>
+          <w:color w:val="000000"/>
+        </w:rPr>
+        <w:t>$</w:t>
       </w:r>
     </w:p>
     <w:p/>
@@ -1275,7 +1186,29 @@
           <w:szCs w:val="18"/>
           <w:lang w:bidi="ne-NP"/>
         </w:rPr>
-        <w:t xml:space="preserve"> as a zato user</w:t>
+        <w:t xml:space="preserve"> as a </w:t>
+      </w:r>
+      <w:proofErr w:type="spellStart"/>
+      <w:r>
+        <w:rPr>
+          <w:rFonts w:ascii="Verdana" w:eastAsia="Times New Roman" w:hAnsi="Verdana" w:cs="Times New Roman"/>
+          <w:color w:val="000000"/>
+          <w:sz w:val="18"/>
+          <w:szCs w:val="18"/>
+          <w:lang w:bidi="ne-NP"/>
+        </w:rPr>
+        <w:t>zato</w:t>
+      </w:r>
+      <w:proofErr w:type="spellEnd"/>
+      <w:r>
+        <w:rPr>
+          <w:rFonts w:ascii="Verdana" w:eastAsia="Times New Roman" w:hAnsi="Verdana" w:cs="Times New Roman"/>
+          <w:color w:val="000000"/>
+          <w:sz w:val="18"/>
+          <w:szCs w:val="18"/>
+          <w:lang w:bidi="ne-NP"/>
+        </w:rPr>
+        <w:t xml:space="preserve"> user</w:t>
       </w:r>
       <w:r>
         <w:rPr>
@@ -1336,7 +1269,29 @@
           <w:szCs w:val="18"/>
           <w:lang w:bidi="ne-NP"/>
         </w:rPr>
-        <w:t>/opt/zato/zato_cluster1</w:t>
+        <w:t>/opt/</w:t>
+      </w:r>
+      <w:proofErr w:type="spellStart"/>
+      <w:r>
+        <w:rPr>
+          <w:rFonts w:ascii="Verdana" w:eastAsia="Times New Roman" w:hAnsi="Verdana" w:cs="Times New Roman"/>
+          <w:color w:val="000000"/>
+          <w:sz w:val="18"/>
+          <w:szCs w:val="18"/>
+          <w:lang w:bidi="ne-NP"/>
+        </w:rPr>
+        <w:t>zato</w:t>
+      </w:r>
+      <w:proofErr w:type="spellEnd"/>
+      <w:r>
+        <w:rPr>
+          <w:rFonts w:ascii="Verdana" w:eastAsia="Times New Roman" w:hAnsi="Verdana" w:cs="Times New Roman"/>
+          <w:color w:val="000000"/>
+          <w:sz w:val="18"/>
+          <w:szCs w:val="18"/>
+          <w:lang w:bidi="ne-NP"/>
+        </w:rPr>
+        <w:t>/zato_cluster1</w:t>
       </w:r>
     </w:p>
     <w:p>
@@ -1376,7 +1331,95 @@
           <w:szCs w:val="18"/>
           <w:lang w:bidi="ne-NP"/>
         </w:rPr>
-        <w:t>, port and a password for connecting to Redis ($kvdb_host, $kvdb_port and $kvdb_password)</w:t>
+        <w:t xml:space="preserve">, port and a password for connecting to </w:t>
+      </w:r>
+      <w:proofErr w:type="spellStart"/>
+      <w:r>
+        <w:rPr>
+          <w:rFonts w:ascii="Verdana" w:eastAsia="Times New Roman" w:hAnsi="Verdana" w:cs="Times New Roman"/>
+          <w:color w:val="000000"/>
+          <w:sz w:val="18"/>
+          <w:szCs w:val="18"/>
+          <w:lang w:bidi="ne-NP"/>
+        </w:rPr>
+        <w:t>Redis</w:t>
+      </w:r>
+      <w:proofErr w:type="spellEnd"/>
+      <w:r>
+        <w:rPr>
+          <w:rFonts w:ascii="Verdana" w:eastAsia="Times New Roman" w:hAnsi="Verdana" w:cs="Times New Roman"/>
+          <w:color w:val="000000"/>
+          <w:sz w:val="18"/>
+          <w:szCs w:val="18"/>
+          <w:lang w:bidi="ne-NP"/>
+        </w:rPr>
+        <w:t xml:space="preserve"> ($</w:t>
+      </w:r>
+      <w:proofErr w:type="spellStart"/>
+      <w:r>
+        <w:rPr>
+          <w:rFonts w:ascii="Verdana" w:eastAsia="Times New Roman" w:hAnsi="Verdana" w:cs="Times New Roman"/>
+          <w:color w:val="000000"/>
+          <w:sz w:val="18"/>
+          <w:szCs w:val="18"/>
+          <w:lang w:bidi="ne-NP"/>
+        </w:rPr>
+        <w:t>kvdb_host</w:t>
+      </w:r>
+      <w:proofErr w:type="spellEnd"/>
+      <w:r>
+        <w:rPr>
+          <w:rFonts w:ascii="Verdana" w:eastAsia="Times New Roman" w:hAnsi="Verdana" w:cs="Times New Roman"/>
+          <w:color w:val="000000"/>
+          <w:sz w:val="18"/>
+          <w:szCs w:val="18"/>
+          <w:lang w:bidi="ne-NP"/>
+        </w:rPr>
+        <w:t>, $</w:t>
+      </w:r>
+      <w:proofErr w:type="spellStart"/>
+      <w:r>
+        <w:rPr>
+          <w:rFonts w:ascii="Verdana" w:eastAsia="Times New Roman" w:hAnsi="Verdana" w:cs="Times New Roman"/>
+          <w:color w:val="000000"/>
+          <w:sz w:val="18"/>
+          <w:szCs w:val="18"/>
+          <w:lang w:bidi="ne-NP"/>
+        </w:rPr>
+        <w:t>kvdb_port</w:t>
+      </w:r>
+      <w:proofErr w:type="spellEnd"/>
+      <w:r>
+        <w:rPr>
+          <w:rFonts w:ascii="Verdana" w:eastAsia="Times New Roman" w:hAnsi="Verdana" w:cs="Times New Roman"/>
+          <w:color w:val="000000"/>
+          <w:sz w:val="18"/>
+          <w:szCs w:val="18"/>
+          <w:lang w:bidi="ne-NP"/>
+        </w:rPr>
+        <w:t xml:space="preserve"> and $</w:t>
+      </w:r>
+      <w:proofErr w:type="spellStart"/>
+      <w:r>
+        <w:rPr>
+          <w:rFonts w:ascii="Verdana" w:eastAsia="Times New Roman" w:hAnsi="Verdana" w:cs="Times New Roman"/>
+          <w:color w:val="000000"/>
+          <w:sz w:val="18"/>
+          <w:szCs w:val="18"/>
+          <w:lang w:bidi="ne-NP"/>
+        </w:rPr>
+        <w:t>kvdb_password</w:t>
+      </w:r>
+      <w:proofErr w:type="spellEnd"/>
+      <w:r>
+        <w:rPr>
+          <w:rFonts w:ascii="Verdana" w:eastAsia="Times New Roman" w:hAnsi="Verdana" w:cs="Times New Roman"/>
+          <w:color w:val="000000"/>
+          <w:sz w:val="18"/>
+          <w:szCs w:val="18"/>
+          <w:lang w:bidi="ne-NP"/>
+        </w:rPr>
+        <w:t>)</w:t>
       </w:r>
     </w:p>
     <w:p>
@@ -1459,7 +1502,117 @@
           <w:szCs w:val="18"/>
           <w:lang w:bidi="ne-NP"/>
         </w:rPr>
-        <w:t>$ zato quickstart create $path sqlite $kvdb_host $kvdb_port \</w:t>
+        <w:t xml:space="preserve">$ </w:t>
+      </w:r>
+      <w:proofErr w:type="spellStart"/>
+      <w:r>
+        <w:rPr>
+          <w:rFonts w:ascii="Courier New" w:eastAsia="Times New Roman" w:hAnsi="Courier New" w:cs="Courier New"/>
+          <w:color w:val="000000"/>
+          <w:sz w:val="18"/>
+          <w:szCs w:val="18"/>
+          <w:lang w:bidi="ne-NP"/>
+        </w:rPr>
+        <w:t>zato</w:t>
+      </w:r>
+      <w:proofErr w:type="spellEnd"/>
+      <w:r>
+        <w:rPr>
+          <w:rFonts w:ascii="Courier New" w:eastAsia="Times New Roman" w:hAnsi="Courier New" w:cs="Courier New"/>
+          <w:color w:val="000000"/>
+          <w:sz w:val="18"/>
+          <w:szCs w:val="18"/>
+          <w:lang w:bidi="ne-NP"/>
+        </w:rPr>
+        <w:t xml:space="preserve"> </w:t>
+      </w:r>
+      <w:proofErr w:type="spellStart"/>
+      <w:r>
+        <w:rPr>
+          <w:rFonts w:ascii="Courier New" w:eastAsia="Times New Roman" w:hAnsi="Courier New" w:cs="Courier New"/>
+          <w:color w:val="000000"/>
+          <w:sz w:val="18"/>
+          <w:szCs w:val="18"/>
+          <w:lang w:bidi="ne-NP"/>
+        </w:rPr>
+        <w:t>quickstart</w:t>
+      </w:r>
+      <w:proofErr w:type="spellEnd"/>
+      <w:r>
+        <w:rPr>
+          <w:rFonts w:ascii="Courier New" w:eastAsia="Times New Roman" w:hAnsi="Courier New" w:cs="Courier New"/>
+          <w:color w:val="000000"/>
+          <w:sz w:val="18"/>
+          <w:szCs w:val="18"/>
+          <w:lang w:bidi="ne-NP"/>
+        </w:rPr>
+        <w:t xml:space="preserve"> create $path </w:t>
+      </w:r>
+      <w:proofErr w:type="spellStart"/>
+      <w:r>
+        <w:rPr>
+          <w:rFonts w:ascii="Courier New" w:eastAsia="Times New Roman" w:hAnsi="Courier New" w:cs="Courier New"/>
+          <w:color w:val="000000"/>
+          <w:sz w:val="18"/>
+          <w:szCs w:val="18"/>
+          <w:lang w:bidi="ne-NP"/>
+        </w:rPr>
+        <w:t>sqlite</w:t>
+      </w:r>
+      <w:proofErr w:type="spellEnd"/>
+      <w:r>
+        <w:rPr>
+          <w:rFonts w:ascii="Courier New" w:eastAsia="Times New Roman" w:hAnsi="Courier New" w:cs="Courier New"/>
+          <w:color w:val="000000"/>
+          <w:sz w:val="18"/>
+          <w:szCs w:val="18"/>
+          <w:lang w:bidi="ne-NP"/>
+        </w:rPr>
+        <w:t xml:space="preserve"> $</w:t>
+      </w:r>
+      <w:proofErr w:type="spellStart"/>
+      <w:r>
+        <w:rPr>
+          <w:rFonts w:ascii="Courier New" w:eastAsia="Times New Roman" w:hAnsi="Courier New" w:cs="Courier New"/>
+          <w:color w:val="000000"/>
+          <w:sz w:val="18"/>
+          <w:szCs w:val="18"/>
+          <w:lang w:bidi="ne-NP"/>
+        </w:rPr>
+        <w:t>kvdb_host</w:t>
+      </w:r>
+      <w:proofErr w:type="spellEnd"/>
+      <w:r>
+        <w:rPr>
+          <w:rFonts w:ascii="Courier New" w:eastAsia="Times New Roman" w:hAnsi="Courier New" w:cs="Courier New"/>
+          <w:color w:val="000000"/>
+          <w:sz w:val="18"/>
+          <w:szCs w:val="18"/>
+          <w:lang w:bidi="ne-NP"/>
+        </w:rPr>
+        <w:t xml:space="preserve"> $</w:t>
+      </w:r>
+      <w:proofErr w:type="spellStart"/>
+      <w:r>
+        <w:rPr>
+          <w:rFonts w:ascii="Courier New" w:eastAsia="Times New Roman" w:hAnsi="Courier New" w:cs="Courier New"/>
+          <w:color w:val="000000"/>
+          <w:sz w:val="18"/>
+          <w:szCs w:val="18"/>
+          <w:lang w:bidi="ne-NP"/>
+        </w:rPr>
+        <w:t>kvdb_port</w:t>
+      </w:r>
+      <w:proofErr w:type="spellEnd"/>
+      <w:r>
+        <w:rPr>
+          <w:rFonts w:ascii="Courier New" w:eastAsia="Times New Roman" w:hAnsi="Courier New" w:cs="Courier New"/>
+          <w:color w:val="000000"/>
+          <w:sz w:val="18"/>
+          <w:szCs w:val="18"/>
+          <w:lang w:bidi="ne-NP"/>
+        </w:rPr>
+        <w:t xml:space="preserve"> \</w:t>
       </w:r>
     </w:p>
     <w:p>
@@ -1506,7 +1659,51 @@
           <w:szCs w:val="18"/>
           <w:lang w:bidi="ne-NP"/>
         </w:rPr>
-        <w:t xml:space="preserve">  --kvdb_password $kvdb_password --verbose</w:t>
+        <w:t xml:space="preserve">  --</w:t>
+      </w:r>
+      <w:proofErr w:type="spellStart"/>
+      <w:r>
+        <w:rPr>
+          <w:rFonts w:ascii="Courier New" w:eastAsia="Times New Roman" w:hAnsi="Courier New" w:cs="Courier New"/>
+          <w:color w:val="000000"/>
+          <w:sz w:val="18"/>
+          <w:szCs w:val="18"/>
+          <w:lang w:bidi="ne-NP"/>
+        </w:rPr>
+        <w:t>kvdb_password</w:t>
+      </w:r>
+      <w:proofErr w:type="spellEnd"/>
+      <w:r>
+        <w:rPr>
+          <w:rFonts w:ascii="Courier New" w:eastAsia="Times New Roman" w:hAnsi="Courier New" w:cs="Courier New"/>
+          <w:color w:val="000000"/>
+          <w:sz w:val="18"/>
+          <w:szCs w:val="18"/>
+          <w:lang w:bidi="ne-NP"/>
+        </w:rPr>
+        <w:t xml:space="preserve"> $</w:t>
+      </w:r>
+      <w:proofErr w:type="spellStart"/>
+      <w:r>
+        <w:rPr>
+          <w:rFonts w:ascii="Courier New" w:eastAsia="Times New Roman" w:hAnsi="Courier New" w:cs="Courier New"/>
+          <w:color w:val="000000"/>
+          <w:sz w:val="18"/>
+          <w:szCs w:val="18"/>
+          <w:lang w:bidi="ne-NP"/>
+        </w:rPr>
+        <w:t>kvdb_password</w:t>
+      </w:r>
+      <w:proofErr w:type="spellEnd"/>
+      <w:r>
+        <w:rPr>
+          <w:rFonts w:ascii="Courier New" w:eastAsia="Times New Roman" w:hAnsi="Courier New" w:cs="Courier New"/>
+          <w:color w:val="000000"/>
+          <w:sz w:val="18"/>
+          <w:szCs w:val="18"/>
+          <w:lang w:bidi="ne-NP"/>
+        </w:rPr>
+        <w:t xml:space="preserve"> --verbose</w:t>
       </w:r>
     </w:p>
     <w:p>
@@ -1552,7 +1749,29 @@
           <w:szCs w:val="18"/>
           <w:lang w:bidi="ne-NP"/>
         </w:rPr>
-        <w:t>example, to create a cluster with sqlite database</w:t>
+        <w:t xml:space="preserve">example, to create a cluster with </w:t>
+      </w:r>
+      <w:proofErr w:type="spellStart"/>
+      <w:r>
+        <w:rPr>
+          <w:rFonts w:ascii="Verdana" w:eastAsia="Times New Roman" w:hAnsi="Verdana" w:cs="Times New Roman"/>
+          <w:color w:val="000000"/>
+          <w:sz w:val="18"/>
+          <w:szCs w:val="18"/>
+          <w:lang w:bidi="ne-NP"/>
+        </w:rPr>
+        <w:t>sqlite</w:t>
+      </w:r>
+      <w:proofErr w:type="spellEnd"/>
+      <w:r>
+        <w:rPr>
+          <w:rFonts w:ascii="Verdana" w:eastAsia="Times New Roman" w:hAnsi="Verdana" w:cs="Times New Roman"/>
+          <w:color w:val="000000"/>
+          <w:sz w:val="18"/>
+          <w:szCs w:val="18"/>
+          <w:lang w:bidi="ne-NP"/>
+        </w:rPr>
+        <w:t xml:space="preserve"> database</w:t>
       </w:r>
       <w:r>
         <w:rPr>
@@ -1609,8 +1828,9 @@
           <w:szCs w:val="20"/>
           <w:lang w:bidi="ne-NP"/>
         </w:rPr>
-        <w:t>$ zato quickstart create /</w:t>
-      </w:r>
+        <w:t xml:space="preserve">$ </w:t>
+      </w:r>
+      <w:proofErr w:type="spellStart"/>
       <w:r>
         <w:rPr>
           <w:rFonts w:ascii="Courier New" w:eastAsia="Times New Roman" w:hAnsi="Courier New" w:cs="Courier New"/>
@@ -1619,8 +1839,9 @@
           <w:szCs w:val="20"/>
           <w:lang w:bidi="ne-NP"/>
         </w:rPr>
-        <w:t>opt/zato/zato_cluster1</w:t>
-      </w:r>
+        <w:t>zato</w:t>
+      </w:r>
+      <w:proofErr w:type="spellEnd"/>
       <w:r>
         <w:rPr>
           <w:rFonts w:ascii="Courier New" w:eastAsia="Times New Roman" w:hAnsi="Courier New" w:cs="Courier New"/>
@@ -1629,7 +1850,93 @@
           <w:szCs w:val="20"/>
           <w:lang w:bidi="ne-NP"/>
         </w:rPr>
-        <w:t xml:space="preserve"> sqlite localhost 6379 \</w:t>
+        <w:t xml:space="preserve"> </w:t>
+      </w:r>
+      <w:proofErr w:type="spellStart"/>
+      <w:r>
+        <w:rPr>
+          <w:rFonts w:ascii="Courier New" w:eastAsia="Times New Roman" w:hAnsi="Courier New" w:cs="Courier New"/>
+          <w:color w:val="000000"/>
+          <w:sz w:val="20"/>
+          <w:szCs w:val="20"/>
+          <w:lang w:bidi="ne-NP"/>
+        </w:rPr>
+        <w:t>quickstart</w:t>
+      </w:r>
+      <w:proofErr w:type="spellEnd"/>
+      <w:r>
+        <w:rPr>
+          <w:rFonts w:ascii="Courier New" w:eastAsia="Times New Roman" w:hAnsi="Courier New" w:cs="Courier New"/>
+          <w:color w:val="000000"/>
+          <w:sz w:val="20"/>
+          <w:szCs w:val="20"/>
+          <w:lang w:bidi="ne-NP"/>
+        </w:rPr>
+        <w:t xml:space="preserve"> create /</w:t>
+      </w:r>
+      <w:r>
+        <w:rPr>
+          <w:rFonts w:ascii="Courier New" w:eastAsia="Times New Roman" w:hAnsi="Courier New" w:cs="Courier New"/>
+          <w:color w:val="000000"/>
+          <w:sz w:val="20"/>
+          <w:szCs w:val="20"/>
+          <w:lang w:bidi="ne-NP"/>
+        </w:rPr>
+        <w:t>opt/</w:t>
+      </w:r>
+      <w:proofErr w:type="spellStart"/>
+      <w:r>
+        <w:rPr>
+          <w:rFonts w:ascii="Courier New" w:eastAsia="Times New Roman" w:hAnsi="Courier New" w:cs="Courier New"/>
+          <w:color w:val="000000"/>
+          <w:sz w:val="20"/>
+          <w:szCs w:val="20"/>
+          <w:lang w:bidi="ne-NP"/>
+        </w:rPr>
+        <w:t>zato</w:t>
+      </w:r>
+      <w:proofErr w:type="spellEnd"/>
+      <w:r>
+        <w:rPr>
+          <w:rFonts w:ascii="Courier New" w:eastAsia="Times New Roman" w:hAnsi="Courier New" w:cs="Courier New"/>
+          <w:color w:val="000000"/>
+          <w:sz w:val="20"/>
+          <w:szCs w:val="20"/>
+          <w:lang w:bidi="ne-NP"/>
+        </w:rPr>
+        <w:t>/zato_cluster1</w:t>
+      </w:r>
+      <w:r>
+        <w:rPr>
+          <w:rFonts w:ascii="Courier New" w:eastAsia="Times New Roman" w:hAnsi="Courier New" w:cs="Courier New"/>
+          <w:color w:val="000000"/>
+          <w:sz w:val="20"/>
+          <w:szCs w:val="20"/>
+          <w:lang w:bidi="ne-NP"/>
+        </w:rPr>
+        <w:t xml:space="preserve"> </w:t>
+      </w:r>
+      <w:proofErr w:type="spellStart"/>
+      <w:r>
+        <w:rPr>
+          <w:rFonts w:ascii="Courier New" w:eastAsia="Times New Roman" w:hAnsi="Courier New" w:cs="Courier New"/>
+          <w:color w:val="000000"/>
+          <w:sz w:val="20"/>
+          <w:szCs w:val="20"/>
+          <w:lang w:bidi="ne-NP"/>
+        </w:rPr>
+        <w:t>sqlite</w:t>
+      </w:r>
+      <w:proofErr w:type="spellEnd"/>
+      <w:r>
+        <w:rPr>
+          <w:rFonts w:ascii="Courier New" w:eastAsia="Times New Roman" w:hAnsi="Courier New" w:cs="Courier New"/>
+          <w:color w:val="000000"/>
+          <w:sz w:val="20"/>
+          <w:szCs w:val="20"/>
+          <w:lang w:bidi="ne-NP"/>
+        </w:rPr>
+        <w:t xml:space="preserve"> localhost 6379 \</w:t>
       </w:r>
     </w:p>
     <w:p>
@@ -1676,7 +1983,29 @@
           <w:szCs w:val="20"/>
           <w:lang w:bidi="ne-NP"/>
         </w:rPr>
-        <w:t xml:space="preserve">  --kvdb_password '' --verbose</w:t>
+        <w:t xml:space="preserve">  --</w:t>
+      </w:r>
+      <w:proofErr w:type="spellStart"/>
+      <w:r>
+        <w:rPr>
+          <w:rFonts w:ascii="Courier New" w:eastAsia="Times New Roman" w:hAnsi="Courier New" w:cs="Courier New"/>
+          <w:color w:val="000000"/>
+          <w:sz w:val="20"/>
+          <w:szCs w:val="20"/>
+          <w:lang w:bidi="ne-NP"/>
+        </w:rPr>
+        <w:t>kvdb_password</w:t>
+      </w:r>
+      <w:proofErr w:type="spellEnd"/>
+      <w:r>
+        <w:rPr>
+          <w:rFonts w:ascii="Courier New" w:eastAsia="Times New Roman" w:hAnsi="Courier New" w:cs="Courier New"/>
+          <w:color w:val="000000"/>
+          <w:sz w:val="20"/>
+          <w:szCs w:val="20"/>
+          <w:lang w:bidi="ne-NP"/>
+        </w:rPr>
+        <w:t xml:space="preserve"> '' --verbose</w:t>
       </w:r>
     </w:p>
     <w:p>
@@ -1752,6 +2081,7 @@
           <w:lang w:bidi="ne-NP"/>
         </w:rPr>
       </w:pPr>
+      <w:proofErr w:type="spellStart"/>
       <w:r>
         <w:rPr>
           <w:rFonts w:ascii="Courier New" w:eastAsia="Times New Roman" w:hAnsi="Courier New" w:cs="Courier New"/>
@@ -1760,7 +2090,18 @@
           <w:szCs w:val="20"/>
           <w:lang w:bidi="ne-NP"/>
         </w:rPr>
-        <w:t>Quickstart cluster quickstart-962637 created</w:t>
+        <w:t>Quickstart</w:t>
+      </w:r>
+      <w:proofErr w:type="spellEnd"/>
+      <w:r>
+        <w:rPr>
+          <w:rFonts w:ascii="Courier New" w:eastAsia="Times New Roman" w:hAnsi="Courier New" w:cs="Courier New"/>
+          <w:color w:val="000000"/>
+          <w:sz w:val="20"/>
+          <w:szCs w:val="20"/>
+          <w:lang w:bidi="ne-NP"/>
+        </w:rPr>
+        <w:t xml:space="preserve"> cluster quickstart-962637 created</w:t>
       </w:r>
     </w:p>
     <w:p>
@@ -1886,7 +2227,29 @@
           <w:szCs w:val="18"/>
           <w:lang w:bidi="ne-NP"/>
         </w:rPr>
-        <w:t>. This provides the zato web-admin username and password.</w:t>
+        <w:t xml:space="preserve">. This provides the </w:t>
+      </w:r>
+      <w:proofErr w:type="spellStart"/>
+      <w:r>
+        <w:rPr>
+          <w:rFonts w:ascii="Verdana" w:eastAsia="Times New Roman" w:hAnsi="Verdana" w:cs="Times New Roman"/>
+          <w:color w:val="000000"/>
+          <w:sz w:val="18"/>
+          <w:szCs w:val="18"/>
+          <w:lang w:bidi="ne-NP"/>
+        </w:rPr>
+        <w:t>zato</w:t>
+      </w:r>
+      <w:proofErr w:type="spellEnd"/>
+      <w:r>
+        <w:rPr>
+          <w:rFonts w:ascii="Verdana" w:eastAsia="Times New Roman" w:hAnsi="Verdana" w:cs="Times New Roman"/>
+          <w:color w:val="000000"/>
+          <w:sz w:val="18"/>
+          <w:szCs w:val="18"/>
+          <w:lang w:bidi="ne-NP"/>
+        </w:rPr>
+        <w:t xml:space="preserve"> web-admin username and password.</w:t>
       </w:r>
     </w:p>
     <w:p>
@@ -2054,8 +2417,19 @@
           <w:sz w:val="18"/>
           <w:szCs w:val="18"/>
         </w:rPr>
-        <w:t>ODB structure in SQLite and Redis</w:t>
-      </w:r>
+        <w:t xml:space="preserve">ODB structure in SQLite and </w:t>
+      </w:r>
+      <w:proofErr w:type="spellStart"/>
+      <w:r>
+        <w:rPr>
+          <w:rFonts w:ascii="Verdana" w:hAnsi="Verdana"/>
+          <w:color w:val="000000"/>
+          <w:sz w:val="18"/>
+          <w:szCs w:val="18"/>
+        </w:rPr>
+        <w:t>Redis</w:t>
+      </w:r>
+      <w:proofErr w:type="spellEnd"/>
     </w:p>
     <w:p>
       <w:pPr>
@@ -2166,8 +2540,29 @@
           <w:szCs w:val="18"/>
           <w:lang w:bidi="ne-NP"/>
         </w:rPr>
-        <w:lastRenderedPageBreak/>
-        <w:t>$ zato update password path username</w:t>
+        <w:t xml:space="preserve">$ </w:t>
+      </w:r>
+      <w:proofErr w:type="spellStart"/>
+      <w:r>
+        <w:rPr>
+          <w:rFonts w:ascii="Courier New" w:eastAsia="Times New Roman" w:hAnsi="Courier New" w:cs="Courier New"/>
+          <w:color w:val="000000"/>
+          <w:sz w:val="18"/>
+          <w:szCs w:val="18"/>
+          <w:lang w:bidi="ne-NP"/>
+        </w:rPr>
+        <w:t>zato</w:t>
+      </w:r>
+      <w:proofErr w:type="spellEnd"/>
+      <w:r>
+        <w:rPr>
+          <w:rFonts w:ascii="Courier New" w:eastAsia="Times New Roman" w:hAnsi="Courier New" w:cs="Courier New"/>
+          <w:color w:val="000000"/>
+          <w:sz w:val="18"/>
+          <w:szCs w:val="18"/>
+          <w:lang w:bidi="ne-NP"/>
+        </w:rPr>
+        <w:t xml:space="preserve"> update password path username</w:t>
       </w:r>
     </w:p>
     <w:p>
@@ -2250,7 +2645,29 @@
           <w:szCs w:val="18"/>
           <w:lang w:bidi="ne-NP"/>
         </w:rPr>
-        <w:t>$ zato update password /opt</w:t>
+        <w:t xml:space="preserve">$ </w:t>
+      </w:r>
+      <w:proofErr w:type="spellStart"/>
+      <w:r>
+        <w:rPr>
+          <w:rFonts w:ascii="Courier New" w:eastAsia="Times New Roman" w:hAnsi="Courier New" w:cs="Courier New"/>
+          <w:color w:val="000000"/>
+          <w:sz w:val="18"/>
+          <w:szCs w:val="18"/>
+          <w:lang w:bidi="ne-NP"/>
+        </w:rPr>
+        <w:t>zato</w:t>
+      </w:r>
+      <w:proofErr w:type="spellEnd"/>
+      <w:r>
+        <w:rPr>
+          <w:rFonts w:ascii="Courier New" w:eastAsia="Times New Roman" w:hAnsi="Courier New" w:cs="Courier New"/>
+          <w:color w:val="000000"/>
+          <w:sz w:val="18"/>
+          <w:szCs w:val="18"/>
+          <w:lang w:bidi="ne-NP"/>
+        </w:rPr>
+        <w:t xml:space="preserve"> update password /opt</w:t>
       </w:r>
       <w:r>
         <w:rPr>
@@ -2404,6 +2821,7 @@
           <w:szCs w:val="18"/>
           <w:lang w:bidi="ne-NP"/>
         </w:rPr>
+        <w:lastRenderedPageBreak/>
         <w:t>Password:</w:t>
       </w:r>
     </w:p>
@@ -2547,24 +2965,42 @@
         </w:rPr>
         <w:t xml:space="preserve"> </w:t>
       </w:r>
-      <w:r>
-        <w:rPr>
-          <w:color w:val="000000"/>
-        </w:rPr>
-        <w:t xml:space="preserve">sudo su </w:t>
-      </w:r>
-      <w:r>
-        <w:rPr>
-          <w:color w:val="000000"/>
-        </w:rPr>
-        <w:t>–</w:t>
-      </w:r>
-      <w:r>
-        <w:rPr>
-          <w:color w:val="000000"/>
-        </w:rPr>
-        <w:t xml:space="preserve"> zato</w:t>
-      </w:r>
+      <w:proofErr w:type="spellStart"/>
+      <w:r>
+        <w:rPr>
+          <w:color w:val="000000"/>
+        </w:rPr>
+        <w:t>sudo</w:t>
+      </w:r>
+      <w:proofErr w:type="spellEnd"/>
+      <w:r>
+        <w:rPr>
+          <w:color w:val="000000"/>
+        </w:rPr>
+        <w:t xml:space="preserve"> </w:t>
+      </w:r>
+      <w:proofErr w:type="spellStart"/>
+      <w:r>
+        <w:rPr>
+          <w:color w:val="000000"/>
+        </w:rPr>
+        <w:t>su</w:t>
+      </w:r>
+      <w:proofErr w:type="spellEnd"/>
+      <w:r>
+        <w:rPr>
+          <w:color w:val="000000"/>
+        </w:rPr>
+        <w:t xml:space="preserve"> – </w:t>
+      </w:r>
+      <w:proofErr w:type="spellStart"/>
+      <w:r>
+        <w:rPr>
+          <w:color w:val="000000"/>
+        </w:rPr>
+        <w:t>zato</w:t>
+      </w:r>
+      <w:proofErr w:type="spellEnd"/>
     </w:p>
     <w:p>
       <w:pPr>
@@ -2597,22 +3033,22 @@
         <w:rPr>
           <w:color w:val="000000"/>
         </w:rPr>
-        <w:t>service</w:t>
-      </w:r>
-      <w:r>
-        <w:rPr>
-          <w:color w:val="000000"/>
-        </w:rPr>
-        <w:t xml:space="preserve"> zato</w:t>
-      </w:r>
+        <w:t xml:space="preserve">service </w:t>
+      </w:r>
+      <w:proofErr w:type="spellStart"/>
+      <w:r>
+        <w:rPr>
+          <w:color w:val="000000"/>
+        </w:rPr>
+        <w:t>zato</w:t>
+      </w:r>
+      <w:proofErr w:type="spellEnd"/>
       <w:r>
         <w:rPr>
           <w:color w:val="000000"/>
         </w:rPr>
         <w:t xml:space="preserve"> start</w:t>
       </w:r>
-      <w:bookmarkStart w:id="2" w:name="_GoBack"/>
-      <w:bookmarkEnd w:id="2"/>
     </w:p>
     <w:p>
       <w:pPr>
@@ -3263,1841 +3699,8 @@
       </w:r>
     </w:p>
     <w:p>
-      <w:pPr>
-        <w:jc w:val="center"/>
-      </w:pPr>
-    </w:p>
-    <w:p>
-      <w:pPr>
-        <w:pStyle w:val="Heading1"/>
-        <w:spacing w:before="0"/>
-        <w:rPr>
-          <w:b/>
-          <w:bCs/>
-          <w:u w:val="single"/>
-        </w:rPr>
-      </w:pPr>
-      <w:bookmarkStart w:id="3" w:name="openfn_documentation"/>
-      <w:r>
-        <w:rPr>
-          <w:b/>
-          <w:bCs/>
-          <w:u w:val="single"/>
-        </w:rPr>
-        <w:t>OpenFn Documentation</w:t>
-      </w:r>
-      <w:bookmarkEnd w:id="3"/>
-    </w:p>
-    <w:p>
-      <w:pPr>
-        <w:pStyle w:val="Heading2"/>
-        <w:shd w:val="clear" w:color="auto" w:fill="FFFFFF"/>
-        <w:spacing w:before="0" w:after="144" w:line="288" w:lineRule="atLeast"/>
-        <w:rPr>
-          <w:rFonts w:ascii="Trebuchet MS" w:hAnsi="Trebuchet MS"/>
-          <w:b/>
-          <w:bCs/>
-          <w:color w:val="1A1722"/>
-          <w:sz w:val="24"/>
-          <w:szCs w:val="24"/>
-        </w:rPr>
-      </w:pPr>
-      <w:r>
-        <w:rPr>
-          <w:rFonts w:ascii="Trebuchet MS" w:hAnsi="Trebuchet MS"/>
-          <w:b/>
-          <w:bCs/>
-          <w:color w:val="1A1722"/>
-          <w:sz w:val="24"/>
-          <w:szCs w:val="24"/>
-        </w:rPr>
-        <w:t xml:space="preserve">OpenFn Devtools </w:t>
-      </w:r>
-      <w:r>
-        <w:rPr>
-          <w:rFonts w:ascii="Trebuchet MS" w:hAnsi="Trebuchet MS"/>
-          <w:b/>
-          <w:bCs/>
-          <w:noProof/>
-          <w:color w:val="1A1722"/>
-          <w:sz w:val="24"/>
-          <w:szCs w:val="24"/>
-          <w:lang w:bidi="ne-NP"/>
-        </w:rPr>
-        <mc:AlternateContent>
-          <mc:Choice Requires="wps">
-            <w:drawing>
-              <wp:inline distT="0" distB="0" distL="0" distR="0">
-                <wp:extent cx="304800" cy="304800"/>
-                <wp:effectExtent l="0" t="0" r="0" b="0"/>
-                <wp:docPr id="1" name="Rectangle 1" descr="Build Status">
-                  <a:hlinkClick xmlns:a="http://schemas.openxmlformats.org/drawingml/2006/main" r:id="rId9"/>
-                </wp:docPr>
-                <wp:cNvGraphicFramePr>
-                  <a:graphicFrameLocks xmlns:a="http://schemas.openxmlformats.org/drawingml/2006/main" noChangeAspect="1"/>
-                </wp:cNvGraphicFramePr>
-                <a:graphic xmlns:a="http://schemas.openxmlformats.org/drawingml/2006/main">
-                  <a:graphicData uri="http://schemas.microsoft.com/office/word/2010/wordprocessingShape">
-                    <wps:wsp>
-                      <wps:cNvSpPr>
-                        <a:spLocks noChangeAspect="1" noChangeArrowheads="1"/>
-                      </wps:cNvSpPr>
-                      <wps:spPr bwMode="auto">
-                        <a:xfrm>
-                          <a:off x="0" y="0"/>
-                          <a:ext cx="304800" cy="304800"/>
-                        </a:xfrm>
-                        <a:prstGeom prst="rect">
-                          <a:avLst/>
-                        </a:prstGeom>
-                        <a:noFill/>
-                        <a:ln>
-                          <a:noFill/>
-                        </a:ln>
-                        <a:extLst>
-                          <a:ext uri="{909E8E84-426E-40DD-AFC4-6F175D3DCCD1}">
-                            <a14:hiddenFill xmlns:a14="http://schemas.microsoft.com/office/drawing/2010/main">
-                              <a:solidFill>
-                                <a:srgbClr val="FFFFFF"/>
-                              </a:solidFill>
-                            </a14:hiddenFill>
-                          </a:ext>
-                          <a:ext uri="{91240B29-F687-4F45-9708-019B960494DF}">
-                            <a14:hiddenLine xmlns:a14="http://schemas.microsoft.com/office/drawing/2010/main" w="9525">
-                              <a:solidFill>
-                                <a:srgbClr val="000000"/>
-                              </a:solidFill>
-                              <a:miter lim="800000"/>
-                              <a:headEnd/>
-                              <a:tailEnd/>
-                            </a14:hiddenLine>
-                          </a:ext>
-                        </a:extLst>
-                      </wps:spPr>
-                      <wps:bodyPr rot="0" vert="horz" wrap="square" lIns="91440" tIns="45720" rIns="91440" bIns="45720" anchor="t" anchorCtr="0" upright="1">
-                        <a:noAutofit/>
-                      </wps:bodyPr>
-                    </wps:wsp>
-                  </a:graphicData>
-                </a:graphic>
-              </wp:inline>
-            </w:drawing>
-          </mc:Choice>
-          <mc:Fallback>
-            <w:pict>
-              <v:rect w14:anchorId="7E121C9C" id="Rectangle 1" o:spid="_x0000_s1026" alt="Build Status" href="https://travis-ci.org/OpenFn/openfn-devtools" style="width:24pt;height:24pt;visibility:visible;mso-wrap-style:square;mso-left-percent:-10001;mso-top-percent:-10001;mso-position-horizontal:absolute;mso-position-horizontal-relative:char;mso-position-vertical:absolute;mso-position-vertical-relative:line;mso-left-percent:-10001;mso-top-percent:-10001;v-text-anchor:top" o:gfxdata="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" o:button="t" filled="f" stroked="f">
-                <v:fill o:detectmouseclick="t"/>
-                <o:lock v:ext="edit" aspectratio="t"/>
-                <w10:anchorlock/>
-              </v:rect>
-            </w:pict>
-          </mc:Fallback>
-        </mc:AlternateContent>
-      </w:r>
-    </w:p>
-    <w:p>
-      <w:pPr>
-        <w:pStyle w:val="NormalWeb"/>
-        <w:rPr>
-          <w:rFonts w:asciiTheme="minorHAnsi" w:hAnsiTheme="minorHAnsi" w:cstheme="minorHAnsi"/>
-        </w:rPr>
-      </w:pPr>
-      <w:r>
-        <w:rPr>
-          <w:rFonts w:asciiTheme="minorHAnsi" w:hAnsiTheme="minorHAnsi" w:cstheme="minorHAnsi"/>
-        </w:rPr>
-        <w:t>A set of tools for writing &amp; testing expressions, managing OpenFn projects, and developing new adaptors (language-packages).</w:t>
-      </w:r>
-    </w:p>
-    <w:p>
-      <w:pPr>
-        <w:pStyle w:val="Heading2"/>
-        <w:shd w:val="clear" w:color="auto" w:fill="FFFFFF"/>
-        <w:spacing w:before="0" w:after="144" w:line="288" w:lineRule="atLeast"/>
-        <w:rPr>
-          <w:rFonts w:ascii="Trebuchet MS" w:hAnsi="Trebuchet MS"/>
-          <w:b/>
-          <w:bCs/>
-          <w:color w:val="1A1722"/>
-          <w:sz w:val="24"/>
-          <w:szCs w:val="24"/>
-        </w:rPr>
-      </w:pPr>
-      <w:r>
-        <w:rPr>
-          <w:rFonts w:ascii="Trebuchet MS" w:hAnsi="Trebuchet MS"/>
-          <w:b/>
-          <w:bCs/>
-          <w:color w:val="1A1722"/>
-          <w:sz w:val="24"/>
-          <w:szCs w:val="24"/>
-        </w:rPr>
-        <w:lastRenderedPageBreak/>
-        <w:t>Pre-Requisites</w:t>
-      </w:r>
-    </w:p>
-    <w:p>
-      <w:pPr>
-        <w:pStyle w:val="NormalWeb"/>
-        <w:spacing w:before="0" w:beforeAutospacing="0" w:after="0" w:afterAutospacing="0"/>
-        <w:rPr>
-          <w:rFonts w:asciiTheme="minorHAnsi" w:hAnsiTheme="minorHAnsi" w:cstheme="minorHAnsi"/>
-        </w:rPr>
-      </w:pPr>
-      <w:r>
-        <w:rPr>
-          <w:rFonts w:asciiTheme="minorHAnsi" w:hAnsiTheme="minorHAnsi" w:cstheme="minorHAnsi"/>
-        </w:rPr>
-        <w:t>Git</w:t>
-      </w:r>
-    </w:p>
-    <w:p>
-      <w:pPr>
-        <w:pBdr>
-          <w:top w:val="single" w:sz="6" w:space="4" w:color="94DA3A"/>
-          <w:left w:val="single" w:sz="2" w:space="5" w:color="94DA3A"/>
-          <w:bottom w:val="single" w:sz="6" w:space="4" w:color="94DA3A"/>
-          <w:right w:val="single" w:sz="2" w:space="5" w:color="94DA3A"/>
-        </w:pBdr>
-        <w:shd w:val="clear" w:color="auto" w:fill="E0FFB8"/>
-        <w:tabs>
-          <w:tab w:val="left" w:pos="916"/>
-          <w:tab w:val="left" w:pos="1832"/>
-          <w:tab w:val="left" w:pos="2748"/>
-          <w:tab w:val="left" w:pos="3664"/>
-          <w:tab w:val="left" w:pos="4580"/>
-          <w:tab w:val="left" w:pos="5496"/>
-          <w:tab w:val="left" w:pos="6412"/>
-          <w:tab w:val="left" w:pos="7328"/>
-          <w:tab w:val="left" w:pos="8244"/>
-          <w:tab w:val="left" w:pos="9160"/>
-          <w:tab w:val="left" w:pos="10076"/>
-          <w:tab w:val="left" w:pos="10992"/>
-          <w:tab w:val="left" w:pos="11908"/>
-          <w:tab w:val="left" w:pos="12824"/>
-          <w:tab w:val="left" w:pos="13740"/>
-          <w:tab w:val="left" w:pos="14656"/>
-        </w:tabs>
-        <w:spacing w:after="0" w:line="312" w:lineRule="atLeast"/>
-        <w:rPr>
-          <w:rFonts w:ascii="Courier New" w:eastAsia="Times New Roman" w:hAnsi="Courier New" w:cs="Courier New"/>
-          <w:color w:val="000000"/>
-          <w:sz w:val="20"/>
-          <w:szCs w:val="20"/>
-          <w:lang w:bidi="ne-NP"/>
-        </w:rPr>
-      </w:pPr>
-      <w:r>
-        <w:rPr>
-          <w:rFonts w:ascii="Courier New" w:eastAsia="Times New Roman" w:hAnsi="Courier New" w:cs="Courier New"/>
-          <w:color w:val="000000"/>
-          <w:sz w:val="20"/>
-          <w:szCs w:val="20"/>
-          <w:lang w:bidi="ne-NP"/>
-        </w:rPr>
-        <w:t>$ sudo apt-get install git</w:t>
-      </w:r>
-    </w:p>
-    <w:p>
-      <w:pPr>
-        <w:pStyle w:val="NormalWeb"/>
-        <w:spacing w:before="0" w:beforeAutospacing="0" w:after="0" w:afterAutospacing="0"/>
-        <w:rPr>
-          <w:rFonts w:asciiTheme="minorHAnsi" w:hAnsiTheme="minorHAnsi" w:cstheme="minorHAnsi"/>
-        </w:rPr>
-      </w:pPr>
-      <w:r>
-        <w:rPr>
-          <w:rFonts w:asciiTheme="minorHAnsi" w:hAnsiTheme="minorHAnsi" w:cstheme="minorHAnsi"/>
-        </w:rPr>
-        <w:br/>
-      </w:r>
-      <w:r>
-        <w:rPr>
-          <w:rFonts w:asciiTheme="minorHAnsi" w:hAnsiTheme="minorHAnsi" w:cstheme="minorHAnsi"/>
-        </w:rPr>
-        <w:t>Node.js</w:t>
-      </w:r>
-      <w:r>
-        <w:rPr>
-          <w:rFonts w:asciiTheme="minorHAnsi" w:hAnsiTheme="minorHAnsi" w:cstheme="minorHAnsi"/>
-        </w:rPr>
-        <w:t xml:space="preserve"> - Version 6.11 LTS</w:t>
-      </w:r>
-    </w:p>
-    <w:p>
-      <w:pPr>
-        <w:pBdr>
-          <w:top w:val="single" w:sz="6" w:space="4" w:color="94DA3A"/>
-          <w:left w:val="single" w:sz="2" w:space="5" w:color="94DA3A"/>
-          <w:bottom w:val="single" w:sz="6" w:space="4" w:color="94DA3A"/>
-          <w:right w:val="single" w:sz="2" w:space="5" w:color="94DA3A"/>
-        </w:pBdr>
-        <w:shd w:val="clear" w:color="auto" w:fill="E0FFB8"/>
-        <w:tabs>
-          <w:tab w:val="left" w:pos="916"/>
-          <w:tab w:val="left" w:pos="1832"/>
-          <w:tab w:val="left" w:pos="2748"/>
-          <w:tab w:val="left" w:pos="3664"/>
-          <w:tab w:val="left" w:pos="4580"/>
-          <w:tab w:val="left" w:pos="5496"/>
-          <w:tab w:val="left" w:pos="6412"/>
-          <w:tab w:val="left" w:pos="7328"/>
-          <w:tab w:val="left" w:pos="8244"/>
-          <w:tab w:val="left" w:pos="9160"/>
-          <w:tab w:val="left" w:pos="10076"/>
-          <w:tab w:val="left" w:pos="10992"/>
-          <w:tab w:val="left" w:pos="11908"/>
-          <w:tab w:val="left" w:pos="12824"/>
-          <w:tab w:val="left" w:pos="13740"/>
-          <w:tab w:val="left" w:pos="14656"/>
-        </w:tabs>
-        <w:spacing w:after="0" w:line="312" w:lineRule="atLeast"/>
-        <w:rPr>
-          <w:rFonts w:ascii="Courier New" w:eastAsia="Times New Roman" w:hAnsi="Courier New" w:cs="Courier New"/>
-          <w:color w:val="000000"/>
-          <w:sz w:val="20"/>
-          <w:szCs w:val="20"/>
-          <w:lang w:bidi="ne-NP"/>
-        </w:rPr>
-      </w:pPr>
-      <w:r>
-        <w:rPr>
-          <w:rFonts w:ascii="Courier New" w:eastAsia="Times New Roman" w:hAnsi="Courier New" w:cs="Courier New"/>
-          <w:color w:val="000000"/>
-          <w:sz w:val="20"/>
-          <w:szCs w:val="20"/>
-          <w:lang w:bidi="ne-NP"/>
-        </w:rPr>
-        <w:t xml:space="preserve">$ </w:t>
-      </w:r>
-      <w:r>
-        <w:rPr>
-          <w:rFonts w:ascii="Courier New" w:eastAsia="Times New Roman" w:hAnsi="Courier New" w:cs="Courier New"/>
-          <w:color w:val="000000"/>
-          <w:sz w:val="20"/>
-          <w:szCs w:val="20"/>
-          <w:lang w:bidi="ne-NP"/>
-        </w:rPr>
-        <w:t>sudo apt-get install curl python-software-properties</w:t>
-      </w:r>
-    </w:p>
-    <w:p>
-      <w:pPr>
-        <w:pBdr>
-          <w:top w:val="single" w:sz="6" w:space="4" w:color="94DA3A"/>
-          <w:left w:val="single" w:sz="2" w:space="5" w:color="94DA3A"/>
-          <w:bottom w:val="single" w:sz="6" w:space="4" w:color="94DA3A"/>
-          <w:right w:val="single" w:sz="2" w:space="5" w:color="94DA3A"/>
-        </w:pBdr>
-        <w:shd w:val="clear" w:color="auto" w:fill="E0FFB8"/>
-        <w:tabs>
-          <w:tab w:val="left" w:pos="916"/>
-          <w:tab w:val="left" w:pos="1832"/>
-          <w:tab w:val="left" w:pos="2748"/>
-          <w:tab w:val="left" w:pos="3664"/>
-          <w:tab w:val="left" w:pos="4580"/>
-          <w:tab w:val="left" w:pos="5496"/>
-          <w:tab w:val="left" w:pos="6412"/>
-          <w:tab w:val="left" w:pos="7328"/>
-          <w:tab w:val="left" w:pos="8244"/>
-          <w:tab w:val="left" w:pos="9160"/>
-          <w:tab w:val="left" w:pos="10076"/>
-          <w:tab w:val="left" w:pos="10992"/>
-          <w:tab w:val="left" w:pos="11908"/>
-          <w:tab w:val="left" w:pos="12824"/>
-          <w:tab w:val="left" w:pos="13740"/>
-          <w:tab w:val="left" w:pos="14656"/>
-        </w:tabs>
-        <w:spacing w:after="0" w:line="312" w:lineRule="atLeast"/>
-        <w:rPr>
-          <w:rFonts w:ascii="Courier New" w:eastAsia="Times New Roman" w:hAnsi="Courier New" w:cs="Courier New"/>
-          <w:color w:val="000000"/>
-          <w:sz w:val="20"/>
-          <w:szCs w:val="20"/>
-          <w:lang w:bidi="ne-NP"/>
-        </w:rPr>
-      </w:pPr>
-      <w:r>
-        <w:rPr>
-          <w:rFonts w:ascii="Courier New" w:eastAsia="Times New Roman" w:hAnsi="Courier New" w:cs="Courier New"/>
-          <w:color w:val="000000"/>
-          <w:sz w:val="20"/>
-          <w:szCs w:val="20"/>
-          <w:lang w:bidi="ne-NP"/>
-        </w:rPr>
-        <w:t xml:space="preserve">$ </w:t>
-      </w:r>
-      <w:r>
-        <w:rPr>
-          <w:rFonts w:ascii="Courier New" w:eastAsia="Times New Roman" w:hAnsi="Courier New" w:cs="Courier New"/>
-          <w:color w:val="000000"/>
-          <w:sz w:val="20"/>
-          <w:szCs w:val="20"/>
-          <w:lang w:bidi="ne-NP"/>
-        </w:rPr>
-        <w:t xml:space="preserve">curl -sL https://deb.nodesource.com/setup_10.x | sudo -E bash </w:t>
-      </w:r>
-      <w:r>
-        <w:rPr>
-          <w:rFonts w:ascii="Courier New" w:eastAsia="Times New Roman" w:hAnsi="Courier New" w:cs="Courier New"/>
-          <w:color w:val="000000"/>
-          <w:sz w:val="20"/>
-          <w:szCs w:val="20"/>
-          <w:lang w:bidi="ne-NP"/>
-        </w:rPr>
-        <w:t>–</w:t>
-      </w:r>
-    </w:p>
-    <w:p>
-      <w:pPr>
-        <w:pBdr>
-          <w:top w:val="single" w:sz="6" w:space="4" w:color="94DA3A"/>
-          <w:left w:val="single" w:sz="2" w:space="5" w:color="94DA3A"/>
-          <w:bottom w:val="single" w:sz="6" w:space="4" w:color="94DA3A"/>
-          <w:right w:val="single" w:sz="2" w:space="5" w:color="94DA3A"/>
-        </w:pBdr>
-        <w:shd w:val="clear" w:color="auto" w:fill="E0FFB8"/>
-        <w:tabs>
-          <w:tab w:val="left" w:pos="916"/>
-          <w:tab w:val="left" w:pos="1832"/>
-          <w:tab w:val="left" w:pos="2748"/>
-          <w:tab w:val="left" w:pos="3664"/>
-          <w:tab w:val="left" w:pos="4580"/>
-          <w:tab w:val="left" w:pos="5496"/>
-          <w:tab w:val="left" w:pos="6412"/>
-          <w:tab w:val="left" w:pos="7328"/>
-          <w:tab w:val="left" w:pos="8244"/>
-          <w:tab w:val="left" w:pos="9160"/>
-          <w:tab w:val="left" w:pos="10076"/>
-          <w:tab w:val="left" w:pos="10992"/>
-          <w:tab w:val="left" w:pos="11908"/>
-          <w:tab w:val="left" w:pos="12824"/>
-          <w:tab w:val="left" w:pos="13740"/>
-          <w:tab w:val="left" w:pos="14656"/>
-        </w:tabs>
-        <w:spacing w:after="0" w:line="312" w:lineRule="atLeast"/>
-        <w:rPr>
-          <w:rFonts w:ascii="Courier New" w:eastAsia="Times New Roman" w:hAnsi="Courier New" w:cs="Courier New"/>
-          <w:color w:val="000000"/>
-          <w:sz w:val="20"/>
-          <w:szCs w:val="20"/>
-          <w:lang w:bidi="ne-NP"/>
-        </w:rPr>
-      </w:pPr>
-      <w:r>
-        <w:rPr>
-          <w:rFonts w:ascii="Courier New" w:eastAsia="Times New Roman" w:hAnsi="Courier New" w:cs="Courier New"/>
-          <w:color w:val="000000"/>
-          <w:sz w:val="20"/>
-          <w:szCs w:val="20"/>
-          <w:lang w:bidi="ne-NP"/>
-        </w:rPr>
-        <w:t>$ sudo apt-get install nodejs</w:t>
-      </w:r>
-    </w:p>
-    <w:p>
-      <w:pPr>
-        <w:pBdr>
-          <w:top w:val="single" w:sz="6" w:space="4" w:color="94DA3A"/>
-          <w:left w:val="single" w:sz="2" w:space="5" w:color="94DA3A"/>
-          <w:bottom w:val="single" w:sz="6" w:space="4" w:color="94DA3A"/>
-          <w:right w:val="single" w:sz="2" w:space="5" w:color="94DA3A"/>
-        </w:pBdr>
-        <w:shd w:val="clear" w:color="auto" w:fill="E0FFB8"/>
-        <w:tabs>
-          <w:tab w:val="left" w:pos="916"/>
-          <w:tab w:val="left" w:pos="1832"/>
-          <w:tab w:val="left" w:pos="2748"/>
-          <w:tab w:val="left" w:pos="3664"/>
-          <w:tab w:val="left" w:pos="4580"/>
-          <w:tab w:val="left" w:pos="5496"/>
-          <w:tab w:val="left" w:pos="6412"/>
-          <w:tab w:val="left" w:pos="7328"/>
-          <w:tab w:val="left" w:pos="8244"/>
-          <w:tab w:val="left" w:pos="9160"/>
-          <w:tab w:val="left" w:pos="10076"/>
-          <w:tab w:val="left" w:pos="10992"/>
-          <w:tab w:val="left" w:pos="11908"/>
-          <w:tab w:val="left" w:pos="12824"/>
-          <w:tab w:val="left" w:pos="13740"/>
-          <w:tab w:val="left" w:pos="14656"/>
-        </w:tabs>
-        <w:spacing w:after="0" w:line="312" w:lineRule="atLeast"/>
-        <w:rPr>
-          <w:rFonts w:ascii="Courier New" w:eastAsia="Times New Roman" w:hAnsi="Courier New" w:cs="Courier New"/>
-          <w:color w:val="000000"/>
-          <w:sz w:val="20"/>
-          <w:szCs w:val="20"/>
-          <w:lang w:bidi="ne-NP"/>
-        </w:rPr>
-      </w:pPr>
-      <w:r>
-        <w:rPr>
-          <w:rFonts w:ascii="Courier New" w:eastAsia="Times New Roman" w:hAnsi="Courier New" w:cs="Courier New"/>
-          <w:color w:val="000000"/>
-          <w:sz w:val="20"/>
-          <w:szCs w:val="20"/>
-          <w:lang w:bidi="ne-NP"/>
-        </w:rPr>
-        <w:t>$ node –v</w:t>
-      </w:r>
-    </w:p>
-    <w:p>
-      <w:pPr>
-        <w:pBdr>
-          <w:top w:val="single" w:sz="6" w:space="4" w:color="94DA3A"/>
-          <w:left w:val="single" w:sz="2" w:space="5" w:color="94DA3A"/>
-          <w:bottom w:val="single" w:sz="6" w:space="4" w:color="94DA3A"/>
-          <w:right w:val="single" w:sz="2" w:space="5" w:color="94DA3A"/>
-        </w:pBdr>
-        <w:shd w:val="clear" w:color="auto" w:fill="E0FFB8"/>
-        <w:tabs>
-          <w:tab w:val="left" w:pos="916"/>
-          <w:tab w:val="left" w:pos="1832"/>
-          <w:tab w:val="left" w:pos="2748"/>
-          <w:tab w:val="left" w:pos="3664"/>
-          <w:tab w:val="left" w:pos="4580"/>
-          <w:tab w:val="left" w:pos="5496"/>
-          <w:tab w:val="left" w:pos="6412"/>
-          <w:tab w:val="left" w:pos="7328"/>
-          <w:tab w:val="left" w:pos="8244"/>
-          <w:tab w:val="left" w:pos="9160"/>
-          <w:tab w:val="left" w:pos="10076"/>
-          <w:tab w:val="left" w:pos="10992"/>
-          <w:tab w:val="left" w:pos="11908"/>
-          <w:tab w:val="left" w:pos="12824"/>
-          <w:tab w:val="left" w:pos="13740"/>
-          <w:tab w:val="left" w:pos="14656"/>
-        </w:tabs>
-        <w:spacing w:after="0" w:line="312" w:lineRule="atLeast"/>
-        <w:rPr>
-          <w:rFonts w:ascii="Courier New" w:eastAsia="Times New Roman" w:hAnsi="Courier New" w:cs="Courier New"/>
-          <w:color w:val="000000"/>
-          <w:sz w:val="20"/>
-          <w:szCs w:val="20"/>
-          <w:lang w:bidi="ne-NP"/>
-        </w:rPr>
-      </w:pPr>
-      <w:r>
-        <w:rPr>
-          <w:rFonts w:ascii="Courier New" w:eastAsia="Times New Roman" w:hAnsi="Courier New" w:cs="Courier New"/>
-          <w:color w:val="000000"/>
-          <w:sz w:val="20"/>
-          <w:szCs w:val="20"/>
-          <w:lang w:bidi="ne-NP"/>
-        </w:rPr>
-        <w:t>$ npm -v</w:t>
-      </w:r>
-    </w:p>
-    <w:p>
-      <w:pPr>
-        <w:pStyle w:val="NormalWeb"/>
-        <w:spacing w:before="0" w:beforeAutospacing="0" w:after="0" w:afterAutospacing="0"/>
-        <w:rPr>
-          <w:rFonts w:asciiTheme="minorHAnsi" w:hAnsiTheme="minorHAnsi" w:cstheme="minorHAnsi"/>
-        </w:rPr>
-      </w:pPr>
-    </w:p>
-    <w:p>
-      <w:pPr>
-        <w:pStyle w:val="Heading2"/>
-        <w:shd w:val="clear" w:color="auto" w:fill="FFFFFF"/>
-        <w:spacing w:before="0" w:after="144" w:line="288" w:lineRule="atLeast"/>
-        <w:rPr>
-          <w:rFonts w:ascii="Trebuchet MS" w:hAnsi="Trebuchet MS"/>
-          <w:b/>
-          <w:bCs/>
-          <w:color w:val="1A1722"/>
-          <w:sz w:val="24"/>
-          <w:szCs w:val="24"/>
-        </w:rPr>
-      </w:pPr>
-      <w:r>
-        <w:rPr>
-          <w:rFonts w:ascii="Trebuchet MS" w:hAnsi="Trebuchet MS"/>
-          <w:b/>
-          <w:bCs/>
-          <w:color w:val="1A1722"/>
-          <w:sz w:val="24"/>
-          <w:szCs w:val="24"/>
-        </w:rPr>
-        <w:t>Installation</w:t>
-      </w:r>
-    </w:p>
-    <w:p>
-      <w:pPr>
-        <w:pStyle w:val="NormalWeb"/>
-        <w:spacing w:before="0" w:beforeAutospacing="0" w:after="0" w:afterAutospacing="0"/>
-        <w:rPr>
-          <w:rFonts w:asciiTheme="minorHAnsi" w:hAnsiTheme="minorHAnsi" w:cstheme="minorHAnsi"/>
-        </w:rPr>
-      </w:pPr>
-      <w:r>
-        <w:rPr>
-          <w:rFonts w:asciiTheme="minorHAnsi" w:hAnsiTheme="minorHAnsi" w:cstheme="minorHAnsi"/>
-        </w:rPr>
-        <w:t>Clone openfn-devtools from git repository</w:t>
-      </w:r>
-    </w:p>
-    <w:p>
-      <w:pPr>
-        <w:pBdr>
-          <w:top w:val="single" w:sz="6" w:space="4" w:color="94DA3A"/>
-          <w:left w:val="single" w:sz="2" w:space="5" w:color="94DA3A"/>
-          <w:bottom w:val="single" w:sz="6" w:space="4" w:color="94DA3A"/>
-          <w:right w:val="single" w:sz="2" w:space="5" w:color="94DA3A"/>
-        </w:pBdr>
-        <w:shd w:val="clear" w:color="auto" w:fill="E0FFB8"/>
-        <w:tabs>
-          <w:tab w:val="left" w:pos="916"/>
-          <w:tab w:val="left" w:pos="1832"/>
-          <w:tab w:val="left" w:pos="2748"/>
-          <w:tab w:val="left" w:pos="3664"/>
-          <w:tab w:val="left" w:pos="4580"/>
-          <w:tab w:val="left" w:pos="5496"/>
-          <w:tab w:val="left" w:pos="6412"/>
-          <w:tab w:val="left" w:pos="7328"/>
-          <w:tab w:val="left" w:pos="8244"/>
-          <w:tab w:val="left" w:pos="9160"/>
-          <w:tab w:val="left" w:pos="10076"/>
-          <w:tab w:val="left" w:pos="10992"/>
-          <w:tab w:val="left" w:pos="11908"/>
-          <w:tab w:val="left" w:pos="12824"/>
-          <w:tab w:val="left" w:pos="13740"/>
-          <w:tab w:val="left" w:pos="14656"/>
-        </w:tabs>
-        <w:spacing w:after="0" w:line="312" w:lineRule="atLeast"/>
-        <w:rPr>
-          <w:rFonts w:ascii="Courier New" w:eastAsia="Times New Roman" w:hAnsi="Courier New" w:cs="Courier New"/>
-          <w:color w:val="000000"/>
-          <w:sz w:val="20"/>
-          <w:szCs w:val="20"/>
-          <w:lang w:bidi="ne-NP"/>
-        </w:rPr>
-      </w:pPr>
-      <w:r>
-        <w:rPr>
-          <w:rFonts w:ascii="Courier New" w:eastAsia="Times New Roman" w:hAnsi="Courier New" w:cs="Courier New"/>
-          <w:color w:val="000000"/>
-          <w:sz w:val="20"/>
-          <w:szCs w:val="20"/>
-          <w:lang w:bidi="ne-NP"/>
-        </w:rPr>
-        <w:t xml:space="preserve">$ </w:t>
-      </w:r>
-      <w:r>
-        <w:rPr>
-          <w:rFonts w:ascii="Courier New" w:eastAsia="Times New Roman" w:hAnsi="Courier New" w:cs="Courier New"/>
-          <w:color w:val="000000"/>
-          <w:sz w:val="20"/>
-          <w:szCs w:val="20"/>
-          <w:lang w:bidi="ne-NP"/>
-        </w:rPr>
-        <w:t xml:space="preserve">git clone https://github.com/OpenFn/openfn-devtools.git  </w:t>
-      </w:r>
-    </w:p>
-    <w:p>
-      <w:pPr>
-        <w:pStyle w:val="HTMLPreformatted"/>
-        <w:rPr>
-          <w:rStyle w:val="pl-c1"/>
-          <w:rFonts w:eastAsiaTheme="majorEastAsia"/>
-        </w:rPr>
-      </w:pPr>
-    </w:p>
-    <w:p>
-      <w:pPr>
-        <w:pBdr>
-          <w:top w:val="single" w:sz="6" w:space="4" w:color="94DA3A"/>
-          <w:left w:val="single" w:sz="2" w:space="5" w:color="94DA3A"/>
-          <w:bottom w:val="single" w:sz="6" w:space="4" w:color="94DA3A"/>
-          <w:right w:val="single" w:sz="2" w:space="5" w:color="94DA3A"/>
-        </w:pBdr>
-        <w:shd w:val="clear" w:color="auto" w:fill="E0FFB8"/>
-        <w:tabs>
-          <w:tab w:val="left" w:pos="916"/>
-          <w:tab w:val="left" w:pos="1832"/>
-          <w:tab w:val="left" w:pos="2748"/>
-          <w:tab w:val="left" w:pos="3664"/>
-          <w:tab w:val="left" w:pos="4580"/>
-          <w:tab w:val="left" w:pos="5496"/>
-          <w:tab w:val="left" w:pos="6412"/>
-          <w:tab w:val="left" w:pos="7328"/>
-          <w:tab w:val="left" w:pos="8244"/>
-          <w:tab w:val="left" w:pos="9160"/>
-          <w:tab w:val="left" w:pos="10076"/>
-          <w:tab w:val="left" w:pos="10992"/>
-          <w:tab w:val="left" w:pos="11908"/>
-          <w:tab w:val="left" w:pos="12824"/>
-          <w:tab w:val="left" w:pos="13740"/>
-          <w:tab w:val="left" w:pos="14656"/>
-        </w:tabs>
-        <w:spacing w:after="0" w:line="312" w:lineRule="atLeast"/>
-        <w:rPr>
-          <w:rFonts w:ascii="Courier New" w:eastAsia="Times New Roman" w:hAnsi="Courier New" w:cs="Courier New"/>
-          <w:color w:val="000000"/>
-          <w:sz w:val="20"/>
-          <w:szCs w:val="20"/>
-          <w:lang w:bidi="ne-NP"/>
-        </w:rPr>
-      </w:pPr>
-      <w:r>
-        <w:rPr>
-          <w:rFonts w:ascii="Courier New" w:eastAsia="Times New Roman" w:hAnsi="Courier New" w:cs="Courier New"/>
-          <w:color w:val="000000"/>
-          <w:sz w:val="20"/>
-          <w:szCs w:val="20"/>
-          <w:lang w:bidi="ne-NP"/>
-        </w:rPr>
-        <w:t xml:space="preserve">$ </w:t>
-      </w:r>
-      <w:r>
-        <w:rPr>
-          <w:rFonts w:ascii="Courier New" w:eastAsia="Times New Roman" w:hAnsi="Courier New" w:cs="Courier New"/>
-          <w:color w:val="000000"/>
-          <w:sz w:val="20"/>
-          <w:szCs w:val="20"/>
-          <w:lang w:bidi="ne-NP"/>
-        </w:rPr>
-        <w:t>cd openfn-devtools</w:t>
-      </w:r>
-    </w:p>
-    <w:p>
-      <w:pPr>
-        <w:pBdr>
-          <w:top w:val="single" w:sz="6" w:space="4" w:color="94DA3A"/>
-          <w:left w:val="single" w:sz="2" w:space="5" w:color="94DA3A"/>
-          <w:bottom w:val="single" w:sz="6" w:space="4" w:color="94DA3A"/>
-          <w:right w:val="single" w:sz="2" w:space="5" w:color="94DA3A"/>
-        </w:pBdr>
-        <w:shd w:val="clear" w:color="auto" w:fill="E0FFB8"/>
-        <w:tabs>
-          <w:tab w:val="left" w:pos="916"/>
-          <w:tab w:val="left" w:pos="1832"/>
-          <w:tab w:val="left" w:pos="2748"/>
-          <w:tab w:val="left" w:pos="3664"/>
-          <w:tab w:val="left" w:pos="4580"/>
-          <w:tab w:val="left" w:pos="5496"/>
-          <w:tab w:val="left" w:pos="6412"/>
-          <w:tab w:val="left" w:pos="7328"/>
-          <w:tab w:val="left" w:pos="8244"/>
-          <w:tab w:val="left" w:pos="9160"/>
-          <w:tab w:val="left" w:pos="10076"/>
-          <w:tab w:val="left" w:pos="10992"/>
-          <w:tab w:val="left" w:pos="11908"/>
-          <w:tab w:val="left" w:pos="12824"/>
-          <w:tab w:val="left" w:pos="13740"/>
-          <w:tab w:val="left" w:pos="14656"/>
-        </w:tabs>
-        <w:spacing w:after="0" w:line="312" w:lineRule="atLeast"/>
-        <w:rPr>
-          <w:rFonts w:ascii="Courier New" w:eastAsia="Times New Roman" w:hAnsi="Courier New" w:cs="Courier New"/>
-          <w:color w:val="000000"/>
-          <w:sz w:val="20"/>
-          <w:szCs w:val="20"/>
-          <w:lang w:bidi="ne-NP"/>
-        </w:rPr>
-      </w:pPr>
-      <w:r>
-        <w:rPr>
-          <w:rFonts w:ascii="Courier New" w:eastAsia="Times New Roman" w:hAnsi="Courier New" w:cs="Courier New"/>
-          <w:color w:val="000000"/>
-          <w:sz w:val="20"/>
-          <w:szCs w:val="20"/>
-          <w:lang w:bidi="ne-NP"/>
-        </w:rPr>
-        <w:t xml:space="preserve">$ </w:t>
-      </w:r>
-      <w:r>
-        <w:rPr>
-          <w:rFonts w:ascii="Courier New" w:eastAsia="Times New Roman" w:hAnsi="Courier New" w:cs="Courier New"/>
-          <w:color w:val="000000"/>
-          <w:sz w:val="20"/>
-          <w:szCs w:val="20"/>
-          <w:lang w:bidi="ne-NP"/>
-        </w:rPr>
-        <w:t>./install.sh</w:t>
-      </w:r>
-    </w:p>
-    <w:p>
-      <w:pPr>
-        <w:pStyle w:val="NormalWeb"/>
-        <w:rPr>
-          <w:rFonts w:asciiTheme="minorHAnsi" w:hAnsiTheme="minorHAnsi" w:cstheme="minorHAnsi"/>
-        </w:rPr>
-      </w:pPr>
-      <w:r>
-        <w:rPr>
-          <w:rFonts w:asciiTheme="minorHAnsi" w:hAnsiTheme="minorHAnsi" w:cstheme="minorHAnsi"/>
-        </w:rPr>
-        <w:t>If you get a "permission denied" message when running</w:t>
-      </w:r>
-      <w:r>
-        <w:t xml:space="preserve"> </w:t>
-      </w:r>
-      <w:r>
-        <w:rPr>
-          <w:rStyle w:val="HTMLCode"/>
-          <w:rFonts w:eastAsiaTheme="minorEastAsia"/>
-        </w:rPr>
-        <w:t>./install.sh</w:t>
-      </w:r>
-      <w:r>
-        <w:t xml:space="preserve">, run </w:t>
-      </w:r>
-      <w:r>
-        <w:rPr>
-          <w:rStyle w:val="HTMLCode"/>
-          <w:rFonts w:eastAsiaTheme="minorEastAsia"/>
-        </w:rPr>
-        <w:t xml:space="preserve">run chmod +x ./install.sh </w:t>
-      </w:r>
-      <w:r>
-        <w:rPr>
-          <w:rFonts w:asciiTheme="minorHAnsi" w:hAnsiTheme="minorHAnsi" w:cstheme="minorHAnsi"/>
-        </w:rPr>
-        <w:t>then retry the install command.</w:t>
-      </w:r>
-    </w:p>
-    <w:p>
-      <w:pPr>
-        <w:pStyle w:val="Heading2"/>
-        <w:shd w:val="clear" w:color="auto" w:fill="FFFFFF"/>
-        <w:spacing w:before="0" w:after="144" w:line="288" w:lineRule="atLeast"/>
-        <w:rPr>
-          <w:rFonts w:ascii="Trebuchet MS" w:hAnsi="Trebuchet MS"/>
-          <w:b/>
-          <w:bCs/>
-          <w:color w:val="1A1722"/>
-          <w:sz w:val="24"/>
-          <w:szCs w:val="24"/>
-        </w:rPr>
-      </w:pPr>
-      <w:r>
-        <w:rPr>
-          <w:rFonts w:ascii="Trebuchet MS" w:hAnsi="Trebuchet MS"/>
-          <w:b/>
-          <w:bCs/>
-          <w:color w:val="1A1722"/>
-          <w:sz w:val="24"/>
-          <w:szCs w:val="24"/>
-        </w:rPr>
-        <w:t xml:space="preserve">Install </w:t>
-      </w:r>
-      <w:r>
-        <w:rPr>
-          <w:rFonts w:ascii="Trebuchet MS" w:hAnsi="Trebuchet MS"/>
-          <w:b/>
-          <w:bCs/>
-          <w:color w:val="1A1722"/>
-          <w:sz w:val="24"/>
-          <w:szCs w:val="24"/>
-        </w:rPr>
-        <w:t>dependencies</w:t>
-      </w:r>
-    </w:p>
-    <w:p>
-      <w:pPr>
-        <w:pBdr>
-          <w:top w:val="single" w:sz="6" w:space="4" w:color="94DA3A"/>
-          <w:left w:val="single" w:sz="2" w:space="5" w:color="94DA3A"/>
-          <w:bottom w:val="single" w:sz="6" w:space="4" w:color="94DA3A"/>
-          <w:right w:val="single" w:sz="2" w:space="5" w:color="94DA3A"/>
-        </w:pBdr>
-        <w:shd w:val="clear" w:color="auto" w:fill="E0FFB8"/>
-        <w:tabs>
-          <w:tab w:val="left" w:pos="916"/>
-          <w:tab w:val="left" w:pos="1832"/>
-          <w:tab w:val="left" w:pos="2748"/>
-          <w:tab w:val="left" w:pos="3664"/>
-          <w:tab w:val="left" w:pos="4580"/>
-          <w:tab w:val="left" w:pos="5496"/>
-          <w:tab w:val="left" w:pos="6412"/>
-          <w:tab w:val="left" w:pos="7328"/>
-          <w:tab w:val="left" w:pos="8244"/>
-          <w:tab w:val="left" w:pos="9160"/>
-          <w:tab w:val="left" w:pos="10076"/>
-          <w:tab w:val="left" w:pos="10992"/>
-          <w:tab w:val="left" w:pos="11908"/>
-          <w:tab w:val="left" w:pos="12824"/>
-          <w:tab w:val="left" w:pos="13740"/>
-          <w:tab w:val="left" w:pos="14656"/>
-        </w:tabs>
-        <w:spacing w:after="0" w:line="312" w:lineRule="atLeast"/>
-        <w:rPr>
-          <w:rFonts w:ascii="Courier New" w:eastAsia="Times New Roman" w:hAnsi="Courier New" w:cs="Courier New"/>
-          <w:color w:val="000000"/>
-          <w:sz w:val="20"/>
-          <w:szCs w:val="20"/>
-          <w:lang w:bidi="ne-NP"/>
-        </w:rPr>
-      </w:pPr>
-      <w:r>
-        <w:rPr>
-          <w:rFonts w:ascii="Courier New" w:eastAsia="Times New Roman" w:hAnsi="Courier New" w:cs="Courier New"/>
-          <w:color w:val="000000"/>
-          <w:sz w:val="20"/>
-          <w:szCs w:val="20"/>
-          <w:lang w:bidi="ne-NP"/>
-        </w:rPr>
-        <w:t>$ cd core</w:t>
-      </w:r>
-    </w:p>
-    <w:p>
-      <w:pPr>
-        <w:pBdr>
-          <w:top w:val="single" w:sz="6" w:space="4" w:color="94DA3A"/>
-          <w:left w:val="single" w:sz="2" w:space="5" w:color="94DA3A"/>
-          <w:bottom w:val="single" w:sz="6" w:space="4" w:color="94DA3A"/>
-          <w:right w:val="single" w:sz="2" w:space="5" w:color="94DA3A"/>
-        </w:pBdr>
-        <w:shd w:val="clear" w:color="auto" w:fill="E0FFB8"/>
-        <w:tabs>
-          <w:tab w:val="left" w:pos="916"/>
-          <w:tab w:val="left" w:pos="1832"/>
-          <w:tab w:val="left" w:pos="2748"/>
-          <w:tab w:val="left" w:pos="3664"/>
-          <w:tab w:val="left" w:pos="4580"/>
-          <w:tab w:val="left" w:pos="5496"/>
-          <w:tab w:val="left" w:pos="6412"/>
-          <w:tab w:val="left" w:pos="7328"/>
-          <w:tab w:val="left" w:pos="8244"/>
-          <w:tab w:val="left" w:pos="9160"/>
-          <w:tab w:val="left" w:pos="10076"/>
-          <w:tab w:val="left" w:pos="10992"/>
-          <w:tab w:val="left" w:pos="11908"/>
-          <w:tab w:val="left" w:pos="12824"/>
-          <w:tab w:val="left" w:pos="13740"/>
-          <w:tab w:val="left" w:pos="14656"/>
-        </w:tabs>
-        <w:spacing w:after="0" w:line="312" w:lineRule="atLeast"/>
-        <w:rPr>
-          <w:rFonts w:ascii="Courier New" w:eastAsia="Times New Roman" w:hAnsi="Courier New" w:cs="Courier New"/>
-          <w:color w:val="000000"/>
-          <w:sz w:val="20"/>
-          <w:szCs w:val="20"/>
-          <w:lang w:bidi="ne-NP"/>
-        </w:rPr>
-      </w:pPr>
-      <w:r>
-        <w:rPr>
-          <w:rFonts w:ascii="Courier New" w:eastAsia="Times New Roman" w:hAnsi="Courier New" w:cs="Courier New"/>
-          <w:color w:val="000000"/>
-          <w:sz w:val="20"/>
-          <w:szCs w:val="20"/>
-          <w:lang w:bidi="ne-NP"/>
-        </w:rPr>
-        <w:t>$ npm install</w:t>
-      </w:r>
-    </w:p>
-    <w:p>
-      <w:pPr>
-        <w:pStyle w:val="Heading2"/>
-        <w:shd w:val="clear" w:color="auto" w:fill="FFFFFF"/>
-        <w:spacing w:before="0" w:after="144" w:line="288" w:lineRule="atLeast"/>
-        <w:rPr>
-          <w:rFonts w:ascii="Trebuchet MS" w:hAnsi="Trebuchet MS"/>
-          <w:b/>
-          <w:bCs/>
-          <w:color w:val="1A1722"/>
-          <w:sz w:val="24"/>
-          <w:szCs w:val="24"/>
-        </w:rPr>
-      </w:pPr>
-    </w:p>
-    <w:p>
-      <w:pPr>
-        <w:pStyle w:val="Heading2"/>
-        <w:shd w:val="clear" w:color="auto" w:fill="FFFFFF"/>
-        <w:spacing w:before="0" w:after="144" w:line="288" w:lineRule="atLeast"/>
-        <w:rPr>
-          <w:rFonts w:ascii="Trebuchet MS" w:hAnsi="Trebuchet MS"/>
-          <w:b/>
-          <w:bCs/>
-          <w:color w:val="1A1722"/>
-          <w:sz w:val="24"/>
-          <w:szCs w:val="24"/>
-        </w:rPr>
-      </w:pPr>
-      <w:r>
-        <w:rPr>
-          <w:rFonts w:ascii="Trebuchet MS" w:hAnsi="Trebuchet MS"/>
-          <w:b/>
-          <w:bCs/>
-          <w:color w:val="1A1722"/>
-          <w:sz w:val="24"/>
-          <w:szCs w:val="24"/>
-        </w:rPr>
-        <w:t>Install language-packages</w:t>
-      </w:r>
-    </w:p>
-    <w:p>
-      <w:pPr>
-        <w:pBdr>
-          <w:top w:val="single" w:sz="6" w:space="4" w:color="94DA3A"/>
-          <w:left w:val="single" w:sz="2" w:space="5" w:color="94DA3A"/>
-          <w:bottom w:val="single" w:sz="6" w:space="4" w:color="94DA3A"/>
-          <w:right w:val="single" w:sz="2" w:space="5" w:color="94DA3A"/>
-        </w:pBdr>
-        <w:shd w:val="clear" w:color="auto" w:fill="E0FFB8"/>
-        <w:tabs>
-          <w:tab w:val="left" w:pos="916"/>
-          <w:tab w:val="left" w:pos="1832"/>
-          <w:tab w:val="left" w:pos="2748"/>
-          <w:tab w:val="left" w:pos="3664"/>
-          <w:tab w:val="left" w:pos="4580"/>
-          <w:tab w:val="left" w:pos="5496"/>
-          <w:tab w:val="left" w:pos="6412"/>
-          <w:tab w:val="left" w:pos="7328"/>
-          <w:tab w:val="left" w:pos="8244"/>
-          <w:tab w:val="left" w:pos="9160"/>
-          <w:tab w:val="left" w:pos="10076"/>
-          <w:tab w:val="left" w:pos="10992"/>
-          <w:tab w:val="left" w:pos="11908"/>
-          <w:tab w:val="left" w:pos="12824"/>
-          <w:tab w:val="left" w:pos="13740"/>
-          <w:tab w:val="left" w:pos="14656"/>
-        </w:tabs>
-        <w:spacing w:after="0" w:line="312" w:lineRule="atLeast"/>
-        <w:rPr>
-          <w:rFonts w:ascii="Courier New" w:eastAsia="Times New Roman" w:hAnsi="Courier New" w:cs="Courier New"/>
-          <w:color w:val="000000"/>
-          <w:sz w:val="20"/>
-          <w:szCs w:val="20"/>
-          <w:lang w:bidi="ne-NP"/>
-        </w:rPr>
-      </w:pPr>
-      <w:r>
-        <w:rPr>
-          <w:rFonts w:ascii="Courier New" w:eastAsia="Times New Roman" w:hAnsi="Courier New" w:cs="Courier New"/>
-          <w:color w:val="000000"/>
-          <w:sz w:val="20"/>
-          <w:szCs w:val="20"/>
-          <w:lang w:bidi="ne-NP"/>
-        </w:rPr>
-        <w:t xml:space="preserve">$ </w:t>
-      </w:r>
-      <w:r>
-        <w:rPr>
-          <w:rFonts w:ascii="Courier New" w:eastAsia="Times New Roman" w:hAnsi="Courier New" w:cs="Courier New"/>
-          <w:color w:val="000000"/>
-          <w:sz w:val="20"/>
-          <w:szCs w:val="20"/>
-          <w:lang w:bidi="ne-NP"/>
-        </w:rPr>
-        <w:t>install.sh language-${name}</w:t>
-      </w:r>
-    </w:p>
-    <w:p>
-      <w:pPr>
-        <w:pBdr>
-          <w:top w:val="single" w:sz="6" w:space="4" w:color="94DA3A"/>
-          <w:left w:val="single" w:sz="2" w:space="5" w:color="94DA3A"/>
-          <w:bottom w:val="single" w:sz="6" w:space="4" w:color="94DA3A"/>
-          <w:right w:val="single" w:sz="2" w:space="5" w:color="94DA3A"/>
-        </w:pBdr>
-        <w:shd w:val="clear" w:color="auto" w:fill="E0FFB8"/>
-        <w:tabs>
-          <w:tab w:val="left" w:pos="916"/>
-          <w:tab w:val="left" w:pos="1832"/>
-          <w:tab w:val="left" w:pos="2748"/>
-          <w:tab w:val="left" w:pos="3664"/>
-          <w:tab w:val="left" w:pos="4580"/>
-          <w:tab w:val="left" w:pos="5496"/>
-          <w:tab w:val="left" w:pos="6412"/>
-          <w:tab w:val="left" w:pos="7328"/>
-          <w:tab w:val="left" w:pos="8244"/>
-          <w:tab w:val="left" w:pos="9160"/>
-          <w:tab w:val="left" w:pos="10076"/>
-          <w:tab w:val="left" w:pos="10992"/>
-          <w:tab w:val="left" w:pos="11908"/>
-          <w:tab w:val="left" w:pos="12824"/>
-          <w:tab w:val="left" w:pos="13740"/>
-          <w:tab w:val="left" w:pos="14656"/>
-        </w:tabs>
-        <w:spacing w:after="0" w:line="312" w:lineRule="atLeast"/>
-        <w:rPr>
-          <w:rFonts w:ascii="Courier New" w:eastAsia="Times New Roman" w:hAnsi="Courier New" w:cs="Courier New"/>
-          <w:color w:val="000000"/>
-          <w:sz w:val="20"/>
-          <w:szCs w:val="20"/>
-          <w:lang w:bidi="ne-NP"/>
-        </w:rPr>
-      </w:pPr>
-      <w:r>
-        <w:rPr>
-          <w:rFonts w:ascii="Courier New" w:eastAsia="Times New Roman" w:hAnsi="Courier New" w:cs="Courier New"/>
-          <w:color w:val="000000"/>
-          <w:sz w:val="20"/>
-          <w:szCs w:val="20"/>
-          <w:lang w:bidi="ne-NP"/>
-        </w:rPr>
-        <w:t>$ cd language-${name}</w:t>
-      </w:r>
-    </w:p>
-    <w:p>
-      <w:pPr>
-        <w:pBdr>
-          <w:top w:val="single" w:sz="6" w:space="4" w:color="94DA3A"/>
-          <w:left w:val="single" w:sz="2" w:space="5" w:color="94DA3A"/>
-          <w:bottom w:val="single" w:sz="6" w:space="4" w:color="94DA3A"/>
-          <w:right w:val="single" w:sz="2" w:space="5" w:color="94DA3A"/>
-        </w:pBdr>
-        <w:shd w:val="clear" w:color="auto" w:fill="E0FFB8"/>
-        <w:tabs>
-          <w:tab w:val="left" w:pos="916"/>
-          <w:tab w:val="left" w:pos="1832"/>
-          <w:tab w:val="left" w:pos="2748"/>
-          <w:tab w:val="left" w:pos="3664"/>
-          <w:tab w:val="left" w:pos="4580"/>
-          <w:tab w:val="left" w:pos="5496"/>
-          <w:tab w:val="left" w:pos="6412"/>
-          <w:tab w:val="left" w:pos="7328"/>
-          <w:tab w:val="left" w:pos="8244"/>
-          <w:tab w:val="left" w:pos="9160"/>
-          <w:tab w:val="left" w:pos="10076"/>
-          <w:tab w:val="left" w:pos="10992"/>
-          <w:tab w:val="left" w:pos="11908"/>
-          <w:tab w:val="left" w:pos="12824"/>
-          <w:tab w:val="left" w:pos="13740"/>
-          <w:tab w:val="left" w:pos="14656"/>
-        </w:tabs>
-        <w:spacing w:after="0" w:line="312" w:lineRule="atLeast"/>
-        <w:rPr>
-          <w:rFonts w:ascii="Courier New" w:eastAsia="Times New Roman" w:hAnsi="Courier New" w:cs="Courier New"/>
-          <w:color w:val="000000"/>
-          <w:sz w:val="20"/>
-          <w:szCs w:val="20"/>
-          <w:lang w:bidi="ne-NP"/>
-        </w:rPr>
-      </w:pPr>
-      <w:r>
-        <w:rPr>
-          <w:rFonts w:ascii="Courier New" w:eastAsia="Times New Roman" w:hAnsi="Courier New" w:cs="Courier New"/>
-          <w:color w:val="000000"/>
-          <w:sz w:val="20"/>
-          <w:szCs w:val="20"/>
-          <w:lang w:bidi="ne-NP"/>
-        </w:rPr>
-        <w:t>$ npm install</w:t>
-      </w:r>
-    </w:p>
-    <w:p>
-      <w:pPr>
-        <w:pStyle w:val="Heading2"/>
-        <w:shd w:val="clear" w:color="auto" w:fill="FFFFFF"/>
-        <w:spacing w:before="0" w:after="144" w:line="288" w:lineRule="atLeast"/>
-        <w:rPr>
-          <w:rFonts w:ascii="Trebuchet MS" w:hAnsi="Trebuchet MS"/>
-          <w:b/>
-          <w:bCs/>
-          <w:color w:val="1A1722"/>
-          <w:sz w:val="24"/>
-          <w:szCs w:val="24"/>
-        </w:rPr>
-      </w:pPr>
-    </w:p>
-    <w:p>
-      <w:pPr>
-        <w:pStyle w:val="Heading2"/>
-        <w:shd w:val="clear" w:color="auto" w:fill="FFFFFF"/>
-        <w:spacing w:before="0" w:after="144" w:line="288" w:lineRule="atLeast"/>
-        <w:rPr>
-          <w:rFonts w:ascii="Trebuchet MS" w:hAnsi="Trebuchet MS"/>
-          <w:b/>
-          <w:bCs/>
-          <w:color w:val="1A1722"/>
-          <w:sz w:val="24"/>
-          <w:szCs w:val="24"/>
-        </w:rPr>
-      </w:pPr>
-      <w:r>
-        <w:rPr>
-          <w:rFonts w:ascii="Trebuchet MS" w:hAnsi="Trebuchet MS"/>
-          <w:b/>
-          <w:bCs/>
-          <w:color w:val="1A1722"/>
-          <w:sz w:val="24"/>
-          <w:szCs w:val="24"/>
-        </w:rPr>
-        <w:t>Usage</w:t>
-      </w:r>
-    </w:p>
-    <w:p>
-      <w:pPr>
-        <w:pStyle w:val="NormalWeb"/>
-        <w:rPr>
-          <w:rFonts w:asciiTheme="minorHAnsi" w:hAnsiTheme="minorHAnsi" w:cstheme="minorHAnsi"/>
-        </w:rPr>
-      </w:pPr>
-      <w:r>
-        <w:rPr>
-          <w:rFonts w:asciiTheme="minorHAnsi" w:hAnsiTheme="minorHAnsi" w:cstheme="minorHAnsi"/>
-        </w:rPr>
-        <w:t>Execute takes:</w:t>
-      </w:r>
-    </w:p>
-    <w:p>
-      <w:pPr>
-        <w:numPr>
-          <w:ilvl w:val="0"/>
-          <w:numId w:val="14"/>
-        </w:numPr>
-        <w:spacing w:before="100" w:beforeAutospacing="1" w:after="100" w:afterAutospacing="1" w:line="240" w:lineRule="auto"/>
-      </w:pPr>
-      <w:r>
-        <w:rPr>
-          <w:rStyle w:val="HTMLCode"/>
-          <w:rFonts w:eastAsiaTheme="minorHAnsi"/>
-        </w:rPr>
-        <w:t>-l [language-package].Adaptor</w:t>
-      </w:r>
-      <w:r>
-        <w:t>: The language-package.</w:t>
-      </w:r>
-    </w:p>
-    <w:p>
-      <w:pPr>
-        <w:numPr>
-          <w:ilvl w:val="0"/>
-          <w:numId w:val="14"/>
-        </w:numPr>
-        <w:spacing w:before="100" w:beforeAutospacing="1" w:after="100" w:afterAutospacing="1" w:line="240" w:lineRule="auto"/>
-      </w:pPr>
-      <w:r>
-        <w:rPr>
-          <w:rStyle w:val="HTMLCode"/>
-          <w:rFonts w:eastAsiaTheme="minorHAnsi"/>
-        </w:rPr>
-        <w:t>-e [expression.js]:</w:t>
-      </w:r>
-      <w:r>
-        <w:t xml:space="preserve"> The expression being tested.</w:t>
-      </w:r>
-    </w:p>
-    <w:p>
-      <w:pPr>
-        <w:numPr>
-          <w:ilvl w:val="0"/>
-          <w:numId w:val="14"/>
-        </w:numPr>
-        <w:spacing w:before="100" w:beforeAutospacing="1" w:after="100" w:afterAutospacing="1" w:line="240" w:lineRule="auto"/>
-      </w:pPr>
-      <w:r>
-        <w:rPr>
-          <w:rStyle w:val="HTMLCode"/>
-          <w:rFonts w:eastAsiaTheme="minorHAnsi"/>
-        </w:rPr>
-        <w:t>-s [state.json]</w:t>
-      </w:r>
-      <w:r>
-        <w:t xml:space="preserve">: The message </w:t>
-      </w:r>
-      <w:r>
-        <w:rPr>
-          <w:rStyle w:val="HTMLCode"/>
-          <w:rFonts w:eastAsiaTheme="minorHAnsi"/>
-        </w:rPr>
-        <w:t>data: {...}</w:t>
-      </w:r>
-      <w:r>
-        <w:t xml:space="preserve"> and credential </w:t>
-      </w:r>
-      <w:r>
-        <w:rPr>
-          <w:rStyle w:val="HTMLCode"/>
-          <w:rFonts w:eastAsiaTheme="minorHAnsi"/>
-        </w:rPr>
-        <w:t>configuration: {...}</w:t>
-      </w:r>
-      <w:r>
-        <w:t>.</w:t>
-      </w:r>
-    </w:p>
-    <w:p>
-      <w:pPr>
-        <w:numPr>
-          <w:ilvl w:val="0"/>
-          <w:numId w:val="14"/>
-        </w:numPr>
-        <w:spacing w:before="100" w:beforeAutospacing="1" w:after="100" w:afterAutospacing="1" w:line="240" w:lineRule="auto"/>
-      </w:pPr>
-      <w:r>
-        <w:rPr>
-          <w:rStyle w:val="HTMLCode"/>
-          <w:rFonts w:eastAsiaTheme="minorHAnsi"/>
-        </w:rPr>
-        <w:t>-o [output.json]</w:t>
-      </w:r>
-      <w:r>
-        <w:t>: The file to which the output will be written.</w:t>
-      </w:r>
-    </w:p>
-    <w:p>
-      <w:pPr>
-        <w:pStyle w:val="Heading2"/>
-        <w:shd w:val="clear" w:color="auto" w:fill="FFFFFF"/>
-        <w:spacing w:before="0" w:after="144" w:line="288" w:lineRule="atLeast"/>
-        <w:rPr>
-          <w:rFonts w:ascii="Trebuchet MS" w:hAnsi="Trebuchet MS"/>
-          <w:b/>
-          <w:bCs/>
-          <w:color w:val="1A1722"/>
-          <w:sz w:val="24"/>
-          <w:szCs w:val="24"/>
-        </w:rPr>
-      </w:pPr>
-      <w:r>
-        <w:rPr>
-          <w:rFonts w:ascii="Trebuchet MS" w:hAnsi="Trebuchet MS"/>
-          <w:b/>
-          <w:bCs/>
-          <w:color w:val="1A1722"/>
-          <w:sz w:val="24"/>
-          <w:szCs w:val="24"/>
-        </w:rPr>
-        <w:lastRenderedPageBreak/>
-        <w:t>Bash usage</w:t>
-      </w:r>
-    </w:p>
-    <w:p>
-      <w:pPr>
-        <w:pBdr>
-          <w:top w:val="single" w:sz="6" w:space="4" w:color="94DA3A"/>
-          <w:left w:val="single" w:sz="2" w:space="5" w:color="94DA3A"/>
-          <w:bottom w:val="single" w:sz="6" w:space="4" w:color="94DA3A"/>
-          <w:right w:val="single" w:sz="2" w:space="5" w:color="94DA3A"/>
-        </w:pBdr>
-        <w:shd w:val="clear" w:color="auto" w:fill="E0FFB8"/>
-        <w:tabs>
-          <w:tab w:val="left" w:pos="916"/>
-          <w:tab w:val="left" w:pos="1832"/>
-          <w:tab w:val="left" w:pos="2748"/>
-          <w:tab w:val="left" w:pos="3664"/>
-          <w:tab w:val="left" w:pos="4580"/>
-          <w:tab w:val="left" w:pos="5496"/>
-          <w:tab w:val="left" w:pos="6412"/>
-          <w:tab w:val="left" w:pos="7328"/>
-          <w:tab w:val="left" w:pos="8244"/>
-          <w:tab w:val="left" w:pos="9160"/>
-          <w:tab w:val="left" w:pos="10076"/>
-          <w:tab w:val="left" w:pos="10992"/>
-          <w:tab w:val="left" w:pos="11908"/>
-          <w:tab w:val="left" w:pos="12824"/>
-          <w:tab w:val="left" w:pos="13740"/>
-          <w:tab w:val="left" w:pos="14656"/>
-        </w:tabs>
-        <w:spacing w:after="0" w:line="312" w:lineRule="atLeast"/>
-        <w:rPr>
-          <w:rFonts w:ascii="Courier New" w:eastAsia="Times New Roman" w:hAnsi="Courier New" w:cs="Courier New"/>
-          <w:color w:val="000000"/>
-          <w:sz w:val="20"/>
-          <w:szCs w:val="20"/>
-          <w:lang w:bidi="ne-NP"/>
-        </w:rPr>
-      </w:pPr>
-      <w:r>
-        <w:rPr>
-          <w:rFonts w:ascii="Courier New" w:eastAsia="Times New Roman" w:hAnsi="Courier New" w:cs="Courier New"/>
-          <w:color w:val="000000"/>
-          <w:sz w:val="20"/>
-          <w:szCs w:val="20"/>
-          <w:lang w:bidi="ne-NP"/>
-        </w:rPr>
-        <w:t>path</w:t>
-      </w:r>
-      <w:r>
-        <w:rPr>
-          <w:rFonts w:ascii="Courier New" w:eastAsia="Times New Roman" w:hAnsi="Courier New" w:cs="Courier New"/>
-          <w:color w:val="000000"/>
-          <w:sz w:val="20"/>
-          <w:szCs w:val="20"/>
-          <w:lang w:bidi="ne-NP"/>
-        </w:rPr>
-        <w:t xml:space="preserve">/core/lib/cli.js execute -l </w:t>
-      </w:r>
-      <w:r>
-        <w:rPr>
-          <w:rFonts w:ascii="Courier New" w:eastAsia="Times New Roman" w:hAnsi="Courier New" w:cs="Courier New"/>
-          <w:color w:val="000000"/>
-          <w:sz w:val="20"/>
-          <w:szCs w:val="20"/>
-          <w:lang w:bidi="ne-NP"/>
-        </w:rPr>
-        <w:t>path/language-[XXX].Adaptor -s path</w:t>
-      </w:r>
-      <w:r>
-        <w:rPr>
-          <w:rFonts w:ascii="Courier New" w:eastAsia="Times New Roman" w:hAnsi="Courier New" w:cs="Courier New"/>
-          <w:color w:val="000000"/>
-          <w:sz w:val="20"/>
-          <w:szCs w:val="20"/>
-          <w:lang w:bidi="ne-NP"/>
-        </w:rPr>
-        <w:t xml:space="preserve">/tmp/state.json -o </w:t>
-      </w:r>
-      <w:r>
-        <w:rPr>
-          <w:rFonts w:ascii="Courier New" w:eastAsia="Times New Roman" w:hAnsi="Courier New" w:cs="Courier New"/>
-          <w:color w:val="000000"/>
-          <w:sz w:val="20"/>
-          <w:szCs w:val="20"/>
-          <w:lang w:bidi="ne-NP"/>
-        </w:rPr>
-        <w:t>path</w:t>
-      </w:r>
-      <w:r>
-        <w:rPr>
-          <w:rFonts w:ascii="Courier New" w:eastAsia="Times New Roman" w:hAnsi="Courier New" w:cs="Courier New"/>
-          <w:color w:val="000000"/>
-          <w:sz w:val="20"/>
-          <w:szCs w:val="20"/>
-          <w:lang w:bidi="ne-NP"/>
-        </w:rPr>
-        <w:t xml:space="preserve">/tmp/output.json -e </w:t>
-      </w:r>
-      <w:r>
-        <w:rPr>
-          <w:rFonts w:ascii="Courier New" w:eastAsia="Times New Roman" w:hAnsi="Courier New" w:cs="Courier New"/>
-          <w:color w:val="000000"/>
-          <w:sz w:val="20"/>
-          <w:szCs w:val="20"/>
-          <w:lang w:bidi="ne-NP"/>
-        </w:rPr>
-        <w:t>path</w:t>
-      </w:r>
-      <w:r>
-        <w:rPr>
-          <w:rFonts w:ascii="Courier New" w:eastAsia="Times New Roman" w:hAnsi="Courier New" w:cs="Courier New"/>
-          <w:color w:val="000000"/>
-          <w:sz w:val="20"/>
-          <w:szCs w:val="20"/>
-          <w:lang w:bidi="ne-NP"/>
-        </w:rPr>
-        <w:t>/tmp/expression.js</w:t>
-      </w:r>
-    </w:p>
-    <w:p/>
-    <w:p>
-      <w:pPr>
-        <w:pStyle w:val="Heading2"/>
-        <w:shd w:val="clear" w:color="auto" w:fill="FFFFFF"/>
-        <w:spacing w:before="0" w:after="144" w:line="288" w:lineRule="atLeast"/>
-        <w:rPr>
-          <w:rFonts w:ascii="Trebuchet MS" w:hAnsi="Trebuchet MS"/>
-          <w:b/>
-          <w:bCs/>
-          <w:color w:val="1A1722"/>
-          <w:sz w:val="24"/>
-          <w:szCs w:val="24"/>
-        </w:rPr>
-      </w:pPr>
-      <w:r>
-        <w:rPr>
-          <w:rFonts w:ascii="Trebuchet MS" w:hAnsi="Trebuchet MS"/>
-          <w:b/>
-          <w:bCs/>
-          <w:color w:val="1A1722"/>
-          <w:sz w:val="24"/>
-          <w:szCs w:val="24"/>
-        </w:rPr>
-        <w:t>Install openFn UI</w:t>
-      </w:r>
-    </w:p>
-    <w:p>
-      <w:pPr>
-        <w:pBdr>
-          <w:top w:val="single" w:sz="6" w:space="4" w:color="94DA3A"/>
-          <w:left w:val="single" w:sz="2" w:space="5" w:color="94DA3A"/>
-          <w:bottom w:val="single" w:sz="6" w:space="4" w:color="94DA3A"/>
-          <w:right w:val="single" w:sz="2" w:space="5" w:color="94DA3A"/>
-        </w:pBdr>
-        <w:shd w:val="clear" w:color="auto" w:fill="E0FFB8"/>
-        <w:tabs>
-          <w:tab w:val="left" w:pos="916"/>
-          <w:tab w:val="left" w:pos="1832"/>
-          <w:tab w:val="left" w:pos="2748"/>
-          <w:tab w:val="left" w:pos="3664"/>
-          <w:tab w:val="left" w:pos="4580"/>
-          <w:tab w:val="left" w:pos="5496"/>
-          <w:tab w:val="left" w:pos="6412"/>
-          <w:tab w:val="left" w:pos="7328"/>
-          <w:tab w:val="left" w:pos="8244"/>
-          <w:tab w:val="left" w:pos="9160"/>
-          <w:tab w:val="left" w:pos="10076"/>
-          <w:tab w:val="left" w:pos="10992"/>
-          <w:tab w:val="left" w:pos="11908"/>
-          <w:tab w:val="left" w:pos="12824"/>
-          <w:tab w:val="left" w:pos="13740"/>
-          <w:tab w:val="left" w:pos="14656"/>
-        </w:tabs>
-        <w:spacing w:after="0" w:line="312" w:lineRule="atLeast"/>
-        <w:rPr>
-          <w:rFonts w:ascii="Courier New" w:eastAsia="Times New Roman" w:hAnsi="Courier New" w:cs="Courier New"/>
-          <w:color w:val="000000"/>
-          <w:sz w:val="20"/>
-          <w:szCs w:val="20"/>
-          <w:lang w:bidi="ne-NP"/>
-        </w:rPr>
-      </w:pPr>
-      <w:r>
-        <w:rPr>
-          <w:rFonts w:ascii="Courier New" w:eastAsia="Times New Roman" w:hAnsi="Courier New" w:cs="Courier New"/>
-          <w:color w:val="000000"/>
-          <w:sz w:val="20"/>
-          <w:szCs w:val="20"/>
-          <w:lang w:bidi="ne-NP"/>
-        </w:rPr>
-        <w:t>$ sudo apt-get i</w:t>
-      </w:r>
-      <w:r>
-        <w:rPr>
-          <w:rFonts w:ascii="Courier New" w:eastAsia="Times New Roman" w:hAnsi="Courier New" w:cs="Courier New"/>
-          <w:color w:val="000000"/>
-          <w:sz w:val="20"/>
-          <w:szCs w:val="20"/>
-          <w:lang w:bidi="ne-NP"/>
-        </w:rPr>
-        <w:t>nstall php7.0</w:t>
-      </w:r>
-    </w:p>
-    <w:p>
-      <w:pPr>
-        <w:pBdr>
-          <w:top w:val="single" w:sz="6" w:space="4" w:color="94DA3A"/>
-          <w:left w:val="single" w:sz="2" w:space="5" w:color="94DA3A"/>
-          <w:bottom w:val="single" w:sz="6" w:space="4" w:color="94DA3A"/>
-          <w:right w:val="single" w:sz="2" w:space="5" w:color="94DA3A"/>
-        </w:pBdr>
-        <w:shd w:val="clear" w:color="auto" w:fill="E0FFB8"/>
-        <w:tabs>
-          <w:tab w:val="left" w:pos="916"/>
-          <w:tab w:val="left" w:pos="1832"/>
-          <w:tab w:val="left" w:pos="2748"/>
-          <w:tab w:val="left" w:pos="3664"/>
-          <w:tab w:val="left" w:pos="4580"/>
-          <w:tab w:val="left" w:pos="5496"/>
-          <w:tab w:val="left" w:pos="6412"/>
-          <w:tab w:val="left" w:pos="7328"/>
-          <w:tab w:val="left" w:pos="8244"/>
-          <w:tab w:val="left" w:pos="9160"/>
-          <w:tab w:val="left" w:pos="10076"/>
-          <w:tab w:val="left" w:pos="10992"/>
-          <w:tab w:val="left" w:pos="11908"/>
-          <w:tab w:val="left" w:pos="12824"/>
-          <w:tab w:val="left" w:pos="13740"/>
-          <w:tab w:val="left" w:pos="14656"/>
-        </w:tabs>
-        <w:spacing w:after="0" w:line="312" w:lineRule="atLeast"/>
-        <w:rPr>
-          <w:rFonts w:ascii="Courier New" w:eastAsia="Times New Roman" w:hAnsi="Courier New" w:cs="Courier New"/>
-          <w:color w:val="000000"/>
-          <w:sz w:val="20"/>
-          <w:szCs w:val="20"/>
-          <w:lang w:bidi="ne-NP"/>
-        </w:rPr>
-      </w:pPr>
-      <w:r>
-        <w:rPr>
-          <w:rFonts w:ascii="Courier New" w:eastAsia="Times New Roman" w:hAnsi="Courier New" w:cs="Courier New"/>
-          <w:color w:val="000000"/>
-          <w:sz w:val="20"/>
-          <w:szCs w:val="20"/>
-          <w:lang w:bidi="ne-NP"/>
-        </w:rPr>
-        <w:t>$ g</w:t>
-      </w:r>
-      <w:r>
-        <w:rPr>
-          <w:rFonts w:ascii="Courier New" w:eastAsia="Times New Roman" w:hAnsi="Courier New" w:cs="Courier New"/>
-          <w:color w:val="000000"/>
-          <w:sz w:val="20"/>
-          <w:szCs w:val="20"/>
-          <w:lang w:bidi="ne-NP"/>
-        </w:rPr>
-        <w:t xml:space="preserve">it clone </w:t>
-      </w:r>
-      <w:r>
-        <w:rPr>
-          <w:rFonts w:ascii="Courier New" w:eastAsia="Times New Roman" w:hAnsi="Courier New" w:cs="Courier New"/>
-          <w:color w:val="000000"/>
-          <w:sz w:val="20"/>
-          <w:szCs w:val="20"/>
-          <w:lang w:bidi="ne-NP"/>
-        </w:rPr>
-        <w:t>[</w:t>
-      </w:r>
-      <w:r>
-        <w:rPr>
-          <w:rFonts w:ascii="Courier New" w:eastAsia="Times New Roman" w:hAnsi="Courier New" w:cs="Courier New"/>
-          <w:color w:val="000000"/>
-          <w:sz w:val="20"/>
-          <w:szCs w:val="20"/>
-          <w:lang w:bidi="ne-NP"/>
-        </w:rPr>
-        <w:t>repository to be added</w:t>
-      </w:r>
-      <w:r>
-        <w:rPr>
-          <w:rFonts w:ascii="Courier New" w:eastAsia="Times New Roman" w:hAnsi="Courier New" w:cs="Courier New"/>
-          <w:color w:val="000000"/>
-          <w:sz w:val="20"/>
-          <w:szCs w:val="20"/>
-          <w:lang w:bidi="ne-NP"/>
-        </w:rPr>
-        <w:t>]</w:t>
-      </w:r>
-    </w:p>
-    <w:p>
-      <w:pPr>
-        <w:pStyle w:val="Heading1"/>
-        <w:spacing w:before="0"/>
-        <w:rPr>
-          <w:b/>
-          <w:bCs/>
-          <w:u w:val="single"/>
-        </w:rPr>
-      </w:pPr>
-      <w:bookmarkStart w:id="4" w:name="openhim_documentation"/>
-    </w:p>
-    <w:p>
-      <w:pPr>
-        <w:pStyle w:val="Heading2"/>
-        <w:shd w:val="clear" w:color="auto" w:fill="FFFFFF"/>
-        <w:spacing w:before="0" w:after="144" w:line="288" w:lineRule="atLeast"/>
-        <w:rPr>
-          <w:rFonts w:ascii="Trebuchet MS" w:hAnsi="Trebuchet MS"/>
-          <w:b/>
-          <w:bCs/>
-          <w:color w:val="1A1722"/>
-          <w:sz w:val="24"/>
-          <w:szCs w:val="24"/>
-        </w:rPr>
-      </w:pPr>
-      <w:r>
-        <w:rPr>
-          <w:rFonts w:ascii="Trebuchet MS" w:hAnsi="Trebuchet MS"/>
-          <w:b/>
-          <w:bCs/>
-          <w:color w:val="1A1722"/>
-          <w:sz w:val="24"/>
-          <w:szCs w:val="24"/>
-        </w:rPr>
-        <w:t>Testing</w:t>
-      </w:r>
-    </w:p>
-    <w:p>
-      <w:pPr>
-        <w:pBdr>
-          <w:top w:val="single" w:sz="6" w:space="4" w:color="94DA3A"/>
-          <w:left w:val="single" w:sz="2" w:space="5" w:color="94DA3A"/>
-          <w:bottom w:val="single" w:sz="6" w:space="4" w:color="94DA3A"/>
-          <w:right w:val="single" w:sz="2" w:space="5" w:color="94DA3A"/>
-        </w:pBdr>
-        <w:shd w:val="clear" w:color="auto" w:fill="E0FFB8"/>
-        <w:tabs>
-          <w:tab w:val="left" w:pos="916"/>
-          <w:tab w:val="left" w:pos="1832"/>
-          <w:tab w:val="left" w:pos="2748"/>
-          <w:tab w:val="left" w:pos="3664"/>
-          <w:tab w:val="left" w:pos="4580"/>
-          <w:tab w:val="left" w:pos="5496"/>
-          <w:tab w:val="left" w:pos="6412"/>
-          <w:tab w:val="left" w:pos="7328"/>
-          <w:tab w:val="left" w:pos="8244"/>
-          <w:tab w:val="left" w:pos="9160"/>
-          <w:tab w:val="left" w:pos="10076"/>
-          <w:tab w:val="left" w:pos="10992"/>
-          <w:tab w:val="left" w:pos="11908"/>
-          <w:tab w:val="left" w:pos="12824"/>
-          <w:tab w:val="left" w:pos="13740"/>
-          <w:tab w:val="left" w:pos="14656"/>
-        </w:tabs>
-        <w:spacing w:after="0" w:line="312" w:lineRule="atLeast"/>
-        <w:rPr>
-          <w:rFonts w:ascii="Courier New" w:eastAsia="Times New Roman" w:hAnsi="Courier New" w:cs="Courier New"/>
-          <w:color w:val="000000"/>
-          <w:sz w:val="20"/>
-          <w:szCs w:val="20"/>
-          <w:lang w:bidi="ne-NP"/>
-        </w:rPr>
-      </w:pPr>
-      <w:r>
-        <w:rPr>
-          <w:rFonts w:ascii="Courier New" w:eastAsia="Times New Roman" w:hAnsi="Courier New" w:cs="Courier New"/>
-          <w:color w:val="000000"/>
-          <w:sz w:val="20"/>
-          <w:szCs w:val="20"/>
-          <w:lang w:bidi="ne-NP"/>
-        </w:rPr>
-        <w:t>$ c</w:t>
-      </w:r>
-      <w:r>
-        <w:rPr>
-          <w:rFonts w:ascii="Courier New" w:eastAsia="Times New Roman" w:hAnsi="Courier New" w:cs="Courier New"/>
-          <w:color w:val="000000"/>
-          <w:sz w:val="20"/>
-          <w:szCs w:val="20"/>
-          <w:lang w:bidi="ne-NP"/>
-        </w:rPr>
-        <w:t xml:space="preserve">d </w:t>
-      </w:r>
-      <w:r>
-        <w:rPr>
-          <w:rFonts w:ascii="Courier New" w:eastAsia="Times New Roman" w:hAnsi="Courier New" w:cs="Courier New"/>
-          <w:color w:val="000000"/>
-          <w:sz w:val="20"/>
-          <w:szCs w:val="20"/>
-          <w:lang w:bidi="ne-NP"/>
-        </w:rPr>
-        <w:t>/</w:t>
-      </w:r>
-      <w:r>
-        <w:rPr>
-          <w:rFonts w:ascii="Courier New" w:eastAsia="Times New Roman" w:hAnsi="Courier New" w:cs="Courier New"/>
-          <w:color w:val="000000"/>
-          <w:sz w:val="20"/>
-          <w:szCs w:val="20"/>
-          <w:lang w:bidi="ne-NP"/>
-        </w:rPr>
-        <w:t>path</w:t>
-      </w:r>
-      <w:r>
-        <w:rPr>
-          <w:rFonts w:ascii="Courier New" w:eastAsia="Times New Roman" w:hAnsi="Courier New" w:cs="Courier New"/>
-          <w:color w:val="000000"/>
-          <w:sz w:val="20"/>
-          <w:szCs w:val="20"/>
-          <w:lang w:bidi="ne-NP"/>
-        </w:rPr>
-        <w:t>/of/a</w:t>
-      </w:r>
-      <w:r>
-        <w:rPr>
-          <w:rFonts w:ascii="Courier New" w:eastAsia="Times New Roman" w:hAnsi="Courier New" w:cs="Courier New"/>
-          <w:color w:val="000000"/>
-          <w:sz w:val="20"/>
-          <w:szCs w:val="20"/>
-          <w:lang w:bidi="ne-NP"/>
-        </w:rPr>
-        <w:t>pplication</w:t>
-      </w:r>
-    </w:p>
-    <w:p>
-      <w:pPr>
-        <w:pBdr>
-          <w:top w:val="single" w:sz="6" w:space="4" w:color="94DA3A"/>
-          <w:left w:val="single" w:sz="2" w:space="5" w:color="94DA3A"/>
-          <w:bottom w:val="single" w:sz="6" w:space="4" w:color="94DA3A"/>
-          <w:right w:val="single" w:sz="2" w:space="5" w:color="94DA3A"/>
-        </w:pBdr>
-        <w:shd w:val="clear" w:color="auto" w:fill="E0FFB8"/>
-        <w:tabs>
-          <w:tab w:val="left" w:pos="916"/>
-          <w:tab w:val="left" w:pos="1832"/>
-          <w:tab w:val="left" w:pos="2748"/>
-          <w:tab w:val="left" w:pos="3664"/>
-          <w:tab w:val="left" w:pos="4580"/>
-          <w:tab w:val="left" w:pos="5496"/>
-          <w:tab w:val="left" w:pos="6412"/>
-          <w:tab w:val="left" w:pos="7328"/>
-          <w:tab w:val="left" w:pos="8244"/>
-          <w:tab w:val="left" w:pos="9160"/>
-          <w:tab w:val="left" w:pos="10076"/>
-          <w:tab w:val="left" w:pos="10992"/>
-          <w:tab w:val="left" w:pos="11908"/>
-          <w:tab w:val="left" w:pos="12824"/>
-          <w:tab w:val="left" w:pos="13740"/>
-          <w:tab w:val="left" w:pos="14656"/>
-        </w:tabs>
-        <w:spacing w:after="0" w:line="312" w:lineRule="atLeast"/>
-        <w:rPr>
-          <w:rFonts w:ascii="Courier New" w:eastAsia="Times New Roman" w:hAnsi="Courier New" w:cs="Courier New"/>
-          <w:color w:val="000000"/>
-          <w:sz w:val="20"/>
-          <w:szCs w:val="20"/>
-          <w:lang w:bidi="ne-NP"/>
-        </w:rPr>
-      </w:pPr>
-      <w:r>
-        <w:rPr>
-          <w:rFonts w:ascii="Courier New" w:eastAsia="Times New Roman" w:hAnsi="Courier New" w:cs="Courier New"/>
-          <w:color w:val="000000"/>
-          <w:sz w:val="20"/>
-          <w:szCs w:val="20"/>
-          <w:lang w:bidi="ne-NP"/>
-        </w:rPr>
-        <w:t xml:space="preserve">$ </w:t>
-      </w:r>
-      <w:r>
-        <w:rPr>
-          <w:rFonts w:ascii="Courier New" w:eastAsia="Times New Roman" w:hAnsi="Courier New" w:cs="Courier New"/>
-          <w:color w:val="000000"/>
-          <w:sz w:val="20"/>
-          <w:szCs w:val="20"/>
-          <w:lang w:bidi="ne-NP"/>
-        </w:rPr>
-        <w:t>php –S localhost:port</w:t>
-      </w:r>
-    </w:p>
-    <w:p/>
-    <w:p>
-      <w:pPr>
-        <w:pStyle w:val="Heading2"/>
-        <w:shd w:val="clear" w:color="auto" w:fill="FFFFFF"/>
-        <w:spacing w:before="0" w:after="144" w:line="288" w:lineRule="atLeast"/>
-        <w:rPr>
-          <w:rFonts w:ascii="Trebuchet MS" w:hAnsi="Trebuchet MS"/>
-          <w:b/>
-          <w:bCs/>
-          <w:color w:val="1A1722"/>
-          <w:sz w:val="24"/>
-          <w:szCs w:val="24"/>
-        </w:rPr>
-      </w:pPr>
-      <w:r>
-        <w:rPr>
-          <w:rFonts w:ascii="Trebuchet MS" w:hAnsi="Trebuchet MS"/>
-          <w:b/>
-          <w:bCs/>
-          <w:color w:val="1A1722"/>
-          <w:sz w:val="24"/>
-          <w:szCs w:val="24"/>
-        </w:rPr>
-        <w:t>Production</w:t>
-      </w:r>
-    </w:p>
-    <w:p>
-      <w:r>
-        <w:t>Any webserver with php support may be used.</w:t>
-      </w:r>
-    </w:p>
-    <w:p>
-      <w:r>
-        <w:br w:type="page"/>
-      </w:r>
-    </w:p>
-    <w:p>
-      <w:pPr>
-        <w:pStyle w:val="Heading1"/>
-        <w:spacing w:before="0"/>
-        <w:rPr>
-          <w:b/>
-          <w:bCs/>
-          <w:u w:val="single"/>
-        </w:rPr>
-      </w:pPr>
-      <w:r>
-        <w:rPr>
-          <w:b/>
-          <w:bCs/>
-          <w:u w:val="single"/>
-        </w:rPr>
-        <w:lastRenderedPageBreak/>
-        <w:t>OpenHIM Documentation</w:t>
-      </w:r>
-      <w:bookmarkEnd w:id="4"/>
+      <w:bookmarkStart w:id="0" w:name="_GoBack"/>
+      <w:bookmarkEnd w:id="0"/>
     </w:p>
     <w:sectPr>
       <w:pgSz w:w="11909" w:h="16834" w:code="9"/>

</xml_diff>